<commit_message>
[presentacion-1] Presentacion Dani + texto presentación + imagenes relevantes
</commit_message>
<xml_diff>
--- a/Presentación/Texto presentacion TFM.docx
+++ b/Presentación/Texto presentacion TFM.docx
@@ -1,6 +1,6 @@
 
 <file path=word/document.xml><?xml version="1.0" encoding="utf-8"?>
-<w:document xmlns:wpc="http://schemas.microsoft.com/office/word/2010/wordprocessingCanvas" xmlns:cx="http://schemas.microsoft.com/office/drawing/2014/chartex" xmlns:cx1="http://schemas.microsoft.com/office/drawing/2015/9/8/chartex" xmlns:cx2="http://schemas.microsoft.com/office/drawing/2015/10/21/chartex" xmlns:cx3="http://schemas.microsoft.com/office/drawing/2016/5/9/chartex" xmlns:cx4="http://schemas.microsoft.com/office/drawing/2016/5/10/chartex" xmlns:cx5="http://schemas.microsoft.com/office/drawing/2016/5/11/chartex" xmlns:cx6="http://schemas.microsoft.com/office/drawing/2016/5/12/chartex" xmlns:cx7="http://schemas.microsoft.com/office/drawing/2016/5/13/chartex" xmlns:cx8="http://schemas.microsoft.com/office/drawing/2016/5/14/chartex" xmlns:mc="http://schemas.openxmlformats.org/markup-compatibility/2006" xmlns:aink="http://schemas.microsoft.com/office/drawing/2016/ink" xmlns:am3d="http://schemas.microsoft.com/office/drawing/2017/model3d" xmlns:o="urn:schemas-microsoft-com:office:office" xmlns:oel="http://schemas.microsoft.com/office/2019/extlst" xmlns:r="http://schemas.openxmlformats.org/officeDocument/2006/relationships" xmlns:m="http://schemas.openxmlformats.org/officeDocument/2006/math" xmlns:v="urn:schemas-microsoft-com:vml" xmlns:wp14="http://schemas.microsoft.com/office/word/2010/wordprocessingDrawing" xmlns:wp="http://schemas.openxmlformats.org/drawingml/2006/wordprocessingDrawing" xmlns:w10="urn:schemas-microsoft-com:office:word" xmlns:w="http://schemas.openxmlformats.org/wordprocessingml/2006/main" xmlns:w14="http://schemas.microsoft.com/office/word/2010/wordml" xmlns:w15="http://schemas.microsoft.com/office/word/2012/wordml" xmlns:w16cex="http://schemas.microsoft.com/office/word/2018/wordml/cex" xmlns:w16cid="http://schemas.microsoft.com/office/word/2016/wordml/cid" xmlns:w16="http://schemas.microsoft.com/office/word/2018/wordml" xmlns:w16sdtdh="http://schemas.microsoft.com/office/word/2020/wordml/sdtdatahash" xmlns:w16se="http://schemas.microsoft.com/office/word/2015/wordml/symex" xmlns:wpg="http://schemas.microsoft.com/office/word/2010/wordprocessingGroup" xmlns:wpi="http://schemas.microsoft.com/office/word/2010/wordprocessingInk" xmlns:wne="http://schemas.microsoft.com/office/word/2006/wordml" xmlns:wps="http://schemas.microsoft.com/office/word/2010/wordprocessingShape" mc:Ignorable="w14 w15 w16se w16cid w16 w16cex w16sdtdh wp14">
+<w:document xmlns:wpc="http://schemas.microsoft.com/office/word/2010/wordprocessingCanvas" xmlns:cx="http://schemas.microsoft.com/office/drawing/2014/chartex" xmlns:cx1="http://schemas.microsoft.com/office/drawing/2015/9/8/chartex" xmlns:cx2="http://schemas.microsoft.com/office/drawing/2015/10/21/chartex" xmlns:cx3="http://schemas.microsoft.com/office/drawing/2016/5/9/chartex" xmlns:cx4="http://schemas.microsoft.com/office/drawing/2016/5/10/chartex" xmlns:cx5="http://schemas.microsoft.com/office/drawing/2016/5/11/chartex" xmlns:cx6="http://schemas.microsoft.com/office/drawing/2016/5/12/chartex" xmlns:cx7="http://schemas.microsoft.com/office/drawing/2016/5/13/chartex" xmlns:cx8="http://schemas.microsoft.com/office/drawing/2016/5/14/chartex" xmlns:mc="http://schemas.openxmlformats.org/markup-compatibility/2006" xmlns:aink="http://schemas.microsoft.com/office/drawing/2016/ink" xmlns:am3d="http://schemas.microsoft.com/office/drawing/2017/model3d" xmlns:o="urn:schemas-microsoft-com:office:office" xmlns:oel="http://schemas.microsoft.com/office/2019/extlst" xmlns:r="http://schemas.openxmlformats.org/officeDocument/2006/relationships" xmlns:m="http://schemas.openxmlformats.org/officeDocument/2006/math" xmlns:v="urn:schemas-microsoft-com:vml" xmlns:wp14="http://schemas.microsoft.com/office/word/2010/wordprocessingDrawing" xmlns:wp="http://schemas.openxmlformats.org/drawingml/2006/wordprocessingDrawing" xmlns:w10="urn:schemas-microsoft-com:office:word" xmlns:w="http://schemas.openxmlformats.org/wordprocessingml/2006/main" xmlns:w14="http://schemas.microsoft.com/office/word/2010/wordml" xmlns:w15="http://schemas.microsoft.com/office/word/2012/wordml" xmlns:w16cex="http://schemas.microsoft.com/office/word/2018/wordml/cex" xmlns:w16cid="http://schemas.microsoft.com/office/word/2016/wordml/cid" xmlns:w16="http://schemas.microsoft.com/office/word/2018/wordml" xmlns:w16du="http://schemas.microsoft.com/office/word/2023/wordml/word16du" xmlns:w16sdtdh="http://schemas.microsoft.com/office/word/2020/wordml/sdtdatahash" xmlns:w16se="http://schemas.microsoft.com/office/word/2015/wordml/symex" xmlns:wpg="http://schemas.microsoft.com/office/word/2010/wordprocessingGroup" xmlns:wpi="http://schemas.microsoft.com/office/word/2010/wordprocessingInk" xmlns:wne="http://schemas.microsoft.com/office/word/2006/wordml" xmlns:wps="http://schemas.microsoft.com/office/word/2010/wordprocessingShape" mc:Ignorable="w14 w15 w16se w16cid w16 w16cex w16sdtdh w16du wp14">
   <w:body>
     <w:p>
       <w:r>
@@ -14,13 +14,11 @@
       <w:r>
         <w:t xml:space="preserve">Nuestra investigación parte del estudio recogido en el artículo x donde establecen </w:t>
       </w:r>
-      <w:proofErr w:type="gramStart"/>
-      <w:r>
-        <w:t>el modelo cancelada</w:t>
-      </w:r>
-      <w:proofErr w:type="gramEnd"/>
-      <w:r>
-        <w:t xml:space="preserve"> de 1 como modelo a raíz de su trabajo.</w:t>
+      <w:r>
+        <w:t>la modelo cancerA1De</w:t>
+      </w:r>
+      <w:r>
+        <w:t xml:space="preserve"> como modelo a raíz de su trabajo.</w:t>
       </w:r>
     </w:p>
     <w:p>
@@ -1156,42 +1154,6 @@
       <w:pPr>
         <w:pStyle w:val="Prrafodelista"/>
       </w:pPr>
-      <w:r>
-        <w:t xml:space="preserve">Los resultados de </w:t>
-      </w:r>
-      <w:proofErr w:type="spellStart"/>
-      <w:r>
-        <w:t>accuracy</w:t>
-      </w:r>
-      <w:proofErr w:type="spellEnd"/>
-      <w:r>
-        <w:t xml:space="preserve"> y área </w:t>
-      </w:r>
-      <w:r>
-        <w:t>bajo</w:t>
-      </w:r>
-      <w:r>
-        <w:t xml:space="preserve"> de la curva</w:t>
-      </w:r>
-      <w:r>
-        <w:t xml:space="preserve"> AUC</w:t>
-      </w:r>
-      <w:r>
-        <w:t xml:space="preserve"> </w:t>
-      </w:r>
-      <w:r>
-        <w:t xml:space="preserve">se muestras a continuación: </w:t>
-      </w:r>
-      <w:proofErr w:type="gramStart"/>
-      <w:r>
-        <w:t>Mejora?</w:t>
-      </w:r>
-      <w:proofErr w:type="gramEnd"/>
-    </w:p>
-    <w:p>
-      <w:pPr>
-        <w:pStyle w:val="Prrafodelista"/>
-      </w:pPr>
     </w:p>
     <w:p>
       <w:pPr>
@@ -1214,66 +1176,371 @@
         <w:pStyle w:val="Prrafodelista"/>
       </w:pPr>
       <w:r>
-        <w:t xml:space="preserve">Comentar </w:t>
+        <w:t xml:space="preserve">Los resultados de </w:t>
+      </w:r>
+      <w:proofErr w:type="spellStart"/>
+      <w:r>
+        <w:t>accuracy</w:t>
+      </w:r>
+      <w:proofErr w:type="spellEnd"/>
+      <w:r>
+        <w:t xml:space="preserve"> y área bajo de la curva AUC </w:t>
+      </w:r>
+      <w:r>
+        <w:t>se muestras a continuación:</w:t>
+      </w:r>
+    </w:p>
+    <w:p>
+      <w:pPr>
+        <w:pStyle w:val="Prrafodelista"/>
+      </w:pPr>
+    </w:p>
+    <w:p>
+      <w:pPr>
+        <w:pStyle w:val="Prrafodelista"/>
+      </w:pPr>
+      <w:r>
+        <w:t xml:space="preserve">Al utilizar técnicas para mitigar el </w:t>
+      </w:r>
+      <w:proofErr w:type="spellStart"/>
+      <w:r>
+        <w:t>overfitting</w:t>
+      </w:r>
+      <w:proofErr w:type="spellEnd"/>
+      <w:r>
+        <w:t xml:space="preserve"> como, </w:t>
+      </w:r>
+      <w:proofErr w:type="spellStart"/>
+      <w:r>
+        <w:t>Rigde</w:t>
+      </w:r>
+      <w:proofErr w:type="spellEnd"/>
+      <w:r>
+        <w:t xml:space="preserve"> y Lasso (técnicas de regularización)</w:t>
+      </w:r>
+      <w:r>
+        <w:t xml:space="preserve">, </w:t>
+      </w:r>
+      <w:proofErr w:type="spellStart"/>
+      <w:r>
+        <w:t>cross</w:t>
+      </w:r>
+      <w:proofErr w:type="spellEnd"/>
+      <w:r>
+        <w:t xml:space="preserve"> </w:t>
+      </w:r>
+      <w:proofErr w:type="spellStart"/>
+      <w:r>
+        <w:t>validation</w:t>
+      </w:r>
+      <w:proofErr w:type="spellEnd"/>
+      <w:r>
+        <w:t xml:space="preserve"> de hasta 10 </w:t>
+      </w:r>
+      <w:proofErr w:type="spellStart"/>
+      <w:r>
+        <w:t>folds</w:t>
+      </w:r>
+      <w:proofErr w:type="spellEnd"/>
+      <w:r>
+        <w:t xml:space="preserve"> y discretización de los datos.</w:t>
+      </w:r>
+    </w:p>
+    <w:p>
+      <w:pPr>
+        <w:pStyle w:val="Prrafodelista"/>
+      </w:pPr>
+      <w:r>
+        <w:t>Hemos probado individualmente cada técnica y juntándolas todas.</w:t>
+      </w:r>
+    </w:p>
+    <w:p>
+      <w:pPr>
+        <w:pStyle w:val="Prrafodelista"/>
+        <w:numPr>
+          <w:ilvl w:val="0"/>
+          <w:numId w:val="2"/>
+        </w:numPr>
+      </w:pPr>
+      <w:proofErr w:type="spellStart"/>
+      <w:r>
+        <w:t>Rigde</w:t>
+      </w:r>
+      <w:proofErr w:type="spellEnd"/>
+      <w:r>
+        <w:t xml:space="preserve"> y Lasso</w:t>
+      </w:r>
+      <w:r>
+        <w:t xml:space="preserve"> no presentan una mejora significativa</w:t>
+      </w:r>
+    </w:p>
+    <w:p>
+      <w:pPr>
+        <w:pStyle w:val="Prrafodelista"/>
+        <w:numPr>
+          <w:ilvl w:val="0"/>
+          <w:numId w:val="2"/>
+        </w:numPr>
+      </w:pPr>
+      <w:r>
+        <w:t xml:space="preserve">Cross </w:t>
+      </w:r>
+      <w:proofErr w:type="spellStart"/>
+      <w:r>
+        <w:t>validation</w:t>
+      </w:r>
+      <w:proofErr w:type="spellEnd"/>
+      <w:r>
+        <w:t xml:space="preserve"> mejora ligeramente </w:t>
+      </w:r>
+      <w:r>
+        <w:t xml:space="preserve">el </w:t>
+      </w:r>
+      <w:proofErr w:type="spellStart"/>
+      <w:r>
+        <w:t>overfitiing</w:t>
+      </w:r>
+      <w:proofErr w:type="spellEnd"/>
+    </w:p>
+    <w:p>
+      <w:pPr>
+        <w:pStyle w:val="Prrafodelista"/>
+        <w:numPr>
+          <w:ilvl w:val="0"/>
+          <w:numId w:val="2"/>
+        </w:numPr>
+      </w:pPr>
+      <w:r>
+        <w:t>Discretización de las variables presenta una mejora notoria</w:t>
+      </w:r>
+    </w:p>
+    <w:p>
+      <w:pPr>
+        <w:pStyle w:val="Prrafodelista"/>
+      </w:pPr>
+    </w:p>
+    <w:p>
+      <w:pPr>
+        <w:pStyle w:val="Prrafodelista"/>
+      </w:pPr>
+      <w:r>
+        <w:t xml:space="preserve">Hay una mejora </w:t>
+      </w:r>
+      <w:r>
+        <w:t xml:space="preserve">significativa </w:t>
+      </w:r>
+      <w:r>
+        <w:t xml:space="preserve">una vez se discretizan los datos. </w:t>
+      </w:r>
+    </w:p>
+    <w:tbl>
+      <w:tblPr>
+        <w:tblStyle w:val="Tablaconcuadrcula"/>
+        <w:tblW w:w="0" w:type="auto"/>
+        <w:tblInd w:w="720" w:type="dxa"/>
+        <w:tblLook w:val="04A0" w:firstRow="1" w:lastRow="0" w:firstColumn="1" w:lastColumn="0" w:noHBand="0" w:noVBand="1"/>
+      </w:tblPr>
+      <w:tblGrid>
+        <w:gridCol w:w="3887"/>
+        <w:gridCol w:w="3887"/>
+      </w:tblGrid>
+      <w:tr>
+        <w:tc>
+          <w:tcPr>
+            <w:tcW w:w="3887" w:type="dxa"/>
+          </w:tcPr>
+          <w:p>
+            <w:pPr>
+              <w:pStyle w:val="Prrafodelista"/>
+              <w:ind w:left="0"/>
+            </w:pPr>
+            <w:r>
+              <w:t>Sin discretizar</w:t>
+            </w:r>
+          </w:p>
+        </w:tc>
+        <w:tc>
+          <w:tcPr>
+            <w:tcW w:w="3887" w:type="dxa"/>
+          </w:tcPr>
+          <w:p>
+            <w:pPr>
+              <w:pStyle w:val="Prrafodelista"/>
+              <w:ind w:left="0"/>
+            </w:pPr>
+            <w:r>
+              <w:t>Discretizado</w:t>
+            </w:r>
+          </w:p>
+        </w:tc>
+      </w:tr>
+      <w:tr>
+        <w:tc>
+          <w:tcPr>
+            <w:tcW w:w="3887" w:type="dxa"/>
+          </w:tcPr>
+          <w:p>
+            <w:pPr>
+              <w:pStyle w:val="Prrafodelista"/>
+              <w:ind w:left="0"/>
+            </w:pPr>
+            <w:r>
+              <w:t>Tiempos de entramiento altos</w:t>
+            </w:r>
+          </w:p>
+        </w:tc>
+        <w:tc>
+          <w:tcPr>
+            <w:tcW w:w="3887" w:type="dxa"/>
+          </w:tcPr>
+          <w:p>
+            <w:pPr>
+              <w:pStyle w:val="Prrafodelista"/>
+              <w:ind w:left="0"/>
+            </w:pPr>
+            <w:r>
+              <w:t xml:space="preserve">Tiempos de entramiento </w:t>
+            </w:r>
+            <w:r>
+              <w:t>bajos</w:t>
+            </w:r>
+          </w:p>
+        </w:tc>
+      </w:tr>
+      <w:tr>
+        <w:tc>
+          <w:tcPr>
+            <w:tcW w:w="3887" w:type="dxa"/>
+          </w:tcPr>
+          <w:p>
+            <w:pPr>
+              <w:pStyle w:val="Prrafodelista"/>
+              <w:ind w:left="0"/>
+            </w:pPr>
+            <w:r>
+              <w:t>Mayor complejidad de los modelos</w:t>
+            </w:r>
+          </w:p>
+        </w:tc>
+        <w:tc>
+          <w:tcPr>
+            <w:tcW w:w="3887" w:type="dxa"/>
+          </w:tcPr>
+          <w:p>
+            <w:pPr>
+              <w:pStyle w:val="Prrafodelista"/>
+              <w:ind w:left="0"/>
+            </w:pPr>
+            <w:r>
+              <w:t>Menor</w:t>
+            </w:r>
+            <w:r>
+              <w:t xml:space="preserve"> complejidad de los modelos</w:t>
+            </w:r>
+          </w:p>
+        </w:tc>
+      </w:tr>
+      <w:tr>
+        <w:tc>
+          <w:tcPr>
+            <w:tcW w:w="3887" w:type="dxa"/>
+          </w:tcPr>
+          <w:p>
+            <w:pPr>
+              <w:pStyle w:val="Prrafodelista"/>
+              <w:ind w:left="0"/>
+            </w:pPr>
+            <w:r>
+              <w:t xml:space="preserve">4 modelos con muy buenas métricas </w:t>
+            </w:r>
+          </w:p>
+        </w:tc>
+        <w:tc>
+          <w:tcPr>
+            <w:tcW w:w="3887" w:type="dxa"/>
+          </w:tcPr>
+          <w:p>
+            <w:pPr>
+              <w:pStyle w:val="Prrafodelista"/>
+              <w:ind w:left="0"/>
+            </w:pPr>
+            <w:r>
+              <w:t>7</w:t>
+            </w:r>
+            <w:r>
+              <w:t xml:space="preserve"> modelos con muy buenas métricas </w:t>
+            </w:r>
+          </w:p>
+        </w:tc>
+      </w:tr>
+    </w:tbl>
+    <w:p>
+      <w:pPr>
+        <w:pStyle w:val="Prrafodelista"/>
+      </w:pPr>
+    </w:p>
+    <w:p>
+      <w:pPr>
+        <w:pStyle w:val="Prrafodelista"/>
+      </w:pPr>
+    </w:p>
+    <w:p>
+      <w:pPr>
+        <w:pStyle w:val="Prrafodelista"/>
+      </w:pPr>
+      <w:r>
+        <w:t xml:space="preserve">Comparar enfoque 1 vs enfoque </w:t>
       </w:r>
       <w:proofErr w:type="gramStart"/>
       <w:r>
-        <w:t>resultados.</w:t>
-      </w:r>
-      <w:r>
-        <w:t>(</w:t>
+        <w:t>2</w:t>
+      </w:r>
+      <w:r>
+        <w:t xml:space="preserve"> :</w:t>
       </w:r>
       <w:proofErr w:type="gramEnd"/>
       <w:r>
-        <w:t xml:space="preserve">mejores modelos, si hay </w:t>
-      </w:r>
-      <w:proofErr w:type="spellStart"/>
-      <w:r>
-        <w:t>overfitting</w:t>
-      </w:r>
-      <w:proofErr w:type="spellEnd"/>
-      <w:r>
-        <w:t xml:space="preserve"> y si las técnicas utilizadas para reducirlo surgen efecto)</w:t>
-      </w:r>
-    </w:p>
-    <w:p>
-      <w:pPr>
-        <w:pStyle w:val="Prrafodelista"/>
-      </w:pPr>
-      <w:r>
-        <w:t xml:space="preserve">Por qué </w:t>
-      </w:r>
+        <w:t xml:space="preserve"> El enfoque 2 presenta una mejoría de en torno a </w:t>
+      </w:r>
+      <w:r>
+        <w:t xml:space="preserve">4 puntos de global score para todos los modelos. Por tanto, el conjunto de datos </w:t>
+      </w:r>
+      <w:r>
+        <w:t>del enfoque 2 es mucho más informativo para la predicción del cáncer.</w:t>
+      </w:r>
+    </w:p>
+    <w:p>
+      <w:pPr>
+        <w:pStyle w:val="Prrafodelista"/>
+      </w:pPr>
+    </w:p>
+    <w:p>
+      <w:pPr>
+        <w:pStyle w:val="Prrafodelista"/>
+      </w:pPr>
+      <w:r>
+        <w:t xml:space="preserve">Comparar con el </w:t>
+      </w:r>
+      <w:proofErr w:type="spellStart"/>
       <w:proofErr w:type="gramStart"/>
       <w:r>
-        <w:t>cierto modelos</w:t>
-      </w:r>
+        <w:t>paper</w:t>
+      </w:r>
+      <w:proofErr w:type="spellEnd"/>
       <w:proofErr w:type="gramEnd"/>
       <w:r>
-        <w:t xml:space="preserve"> funcionan mejor que otros</w:t>
-      </w:r>
-    </w:p>
-    <w:p>
-      <w:pPr>
-        <w:pStyle w:val="Prrafodelista"/>
-      </w:pPr>
-      <w:r>
-        <w:t>Comparar enfoque 1 vs enfoque 2</w:t>
-      </w:r>
-    </w:p>
-    <w:p>
-      <w:pPr>
-        <w:pStyle w:val="Prrafodelista"/>
-      </w:pPr>
-      <w:r>
-        <w:t xml:space="preserve">Comparar con el </w:t>
-      </w:r>
-      <w:proofErr w:type="spellStart"/>
-      <w:proofErr w:type="gramStart"/>
-      <w:r>
-        <w:t>paper</w:t>
-      </w:r>
-      <w:proofErr w:type="spellEnd"/>
-      <w:proofErr w:type="gramEnd"/>
+        <w:t>.</w:t>
+      </w:r>
+    </w:p>
+    <w:p>
+      <w:pPr>
+        <w:pStyle w:val="Prrafodelista"/>
+      </w:pPr>
+    </w:p>
+    <w:p>
+      <w:pPr>
+        <w:pStyle w:val="Prrafodelista"/>
+      </w:pPr>
     </w:p>
     <w:p>
       <w:pPr>
@@ -1364,6 +1631,7 @@
         <w:pStyle w:val="Prrafodelista"/>
       </w:pPr>
       <w:r>
+        <w:lastRenderedPageBreak/>
         <w:t xml:space="preserve">    - </w:t>
       </w:r>
       <w:proofErr w:type="spellStart"/>
@@ -1689,7 +1957,6 @@
     <w:p/>
     <w:p>
       <w:r>
-        <w:lastRenderedPageBreak/>
         <w:t xml:space="preserve">    - En caso de no tener acceso a nuevos datos reales, existe la posibilidad de generar nuevos datos sintéticos con el modelo CTGAN a expensas de acabar sesgando las predicciones del modelo ya que, a pesar de generar datos con distribuciones parejas a los datos originales, no se podrá replicar por completo la compleja aleatoriedad ni las relaciones que subyacen entre los biomarcadores.</w:t>
       </w:r>
     </w:p>
@@ -1771,6 +2038,7 @@
         <w:rPr>
           <w:noProof/>
         </w:rPr>
+        <w:lastRenderedPageBreak/>
         <w:drawing>
           <wp:inline distT="0" distB="0" distL="0" distR="0" wp14:anchorId="3A69755F" wp14:editId="2DE904F5">
             <wp:extent cx="5400040" cy="3521710"/>
@@ -1813,7 +2081,6 @@
         <w:rPr>
           <w:noProof/>
         </w:rPr>
-        <w:lastRenderedPageBreak/>
         <w:drawing>
           <wp:inline distT="0" distB="0" distL="0" distR="0" wp14:anchorId="12F40DB5" wp14:editId="74E8ADE9">
             <wp:extent cx="5400040" cy="3086100"/>
@@ -1857,6 +2124,7 @@
         <w:rPr>
           <w:noProof/>
         </w:rPr>
+        <w:lastRenderedPageBreak/>
         <w:drawing>
           <wp:inline distT="0" distB="0" distL="0" distR="0" wp14:anchorId="076CDE66" wp14:editId="32DAC8F3">
             <wp:extent cx="5400040" cy="3086100"/>
@@ -1905,7 +2173,7 @@
 </file>
 
 <file path=word/comments.xml><?xml version="1.0" encoding="utf-8"?>
-<w:comments xmlns:wpc="http://schemas.microsoft.com/office/word/2010/wordprocessingCanvas" xmlns:cx="http://schemas.microsoft.com/office/drawing/2014/chartex" xmlns:cx1="http://schemas.microsoft.com/office/drawing/2015/9/8/chartex" xmlns:cx2="http://schemas.microsoft.com/office/drawing/2015/10/21/chartex" xmlns:cx3="http://schemas.microsoft.com/office/drawing/2016/5/9/chartex" xmlns:cx4="http://schemas.microsoft.com/office/drawing/2016/5/10/chartex" xmlns:cx5="http://schemas.microsoft.com/office/drawing/2016/5/11/chartex" xmlns:cx6="http://schemas.microsoft.com/office/drawing/2016/5/12/chartex" xmlns:cx7="http://schemas.microsoft.com/office/drawing/2016/5/13/chartex" xmlns:cx8="http://schemas.microsoft.com/office/drawing/2016/5/14/chartex" xmlns:mc="http://schemas.openxmlformats.org/markup-compatibility/2006" xmlns:aink="http://schemas.microsoft.com/office/drawing/2016/ink" xmlns:am3d="http://schemas.microsoft.com/office/drawing/2017/model3d" xmlns:o="urn:schemas-microsoft-com:office:office" xmlns:oel="http://schemas.microsoft.com/office/2019/extlst" xmlns:r="http://schemas.openxmlformats.org/officeDocument/2006/relationships" xmlns:m="http://schemas.openxmlformats.org/officeDocument/2006/math" xmlns:v="urn:schemas-microsoft-com:vml" xmlns:wp14="http://schemas.microsoft.com/office/word/2010/wordprocessingDrawing" xmlns:wp="http://schemas.openxmlformats.org/drawingml/2006/wordprocessingDrawing" xmlns:w10="urn:schemas-microsoft-com:office:word" xmlns:w="http://schemas.openxmlformats.org/wordprocessingml/2006/main" xmlns:w14="http://schemas.microsoft.com/office/word/2010/wordml" xmlns:w15="http://schemas.microsoft.com/office/word/2012/wordml" xmlns:w16cex="http://schemas.microsoft.com/office/word/2018/wordml/cex" xmlns:w16cid="http://schemas.microsoft.com/office/word/2016/wordml/cid" xmlns:w16="http://schemas.microsoft.com/office/word/2018/wordml" xmlns:w16sdtdh="http://schemas.microsoft.com/office/word/2020/wordml/sdtdatahash" xmlns:w16se="http://schemas.microsoft.com/office/word/2015/wordml/symex" xmlns:wpg="http://schemas.microsoft.com/office/word/2010/wordprocessingGroup" xmlns:wpi="http://schemas.microsoft.com/office/word/2010/wordprocessingInk" xmlns:wne="http://schemas.microsoft.com/office/word/2006/wordml" xmlns:wps="http://schemas.microsoft.com/office/word/2010/wordprocessingShape" mc:Ignorable="w14 w15 w16se w16cid w16 w16cex w16sdtdh wp14">
+<w:comments xmlns:wpc="http://schemas.microsoft.com/office/word/2010/wordprocessingCanvas" xmlns:cx="http://schemas.microsoft.com/office/drawing/2014/chartex" xmlns:cx1="http://schemas.microsoft.com/office/drawing/2015/9/8/chartex" xmlns:cx2="http://schemas.microsoft.com/office/drawing/2015/10/21/chartex" xmlns:cx3="http://schemas.microsoft.com/office/drawing/2016/5/9/chartex" xmlns:cx4="http://schemas.microsoft.com/office/drawing/2016/5/10/chartex" xmlns:cx5="http://schemas.microsoft.com/office/drawing/2016/5/11/chartex" xmlns:cx6="http://schemas.microsoft.com/office/drawing/2016/5/12/chartex" xmlns:cx7="http://schemas.microsoft.com/office/drawing/2016/5/13/chartex" xmlns:cx8="http://schemas.microsoft.com/office/drawing/2016/5/14/chartex" xmlns:mc="http://schemas.openxmlformats.org/markup-compatibility/2006" xmlns:aink="http://schemas.microsoft.com/office/drawing/2016/ink" xmlns:am3d="http://schemas.microsoft.com/office/drawing/2017/model3d" xmlns:o="urn:schemas-microsoft-com:office:office" xmlns:oel="http://schemas.microsoft.com/office/2019/extlst" xmlns:r="http://schemas.openxmlformats.org/officeDocument/2006/relationships" xmlns:m="http://schemas.openxmlformats.org/officeDocument/2006/math" xmlns:v="urn:schemas-microsoft-com:vml" xmlns:wp14="http://schemas.microsoft.com/office/word/2010/wordprocessingDrawing" xmlns:wp="http://schemas.openxmlformats.org/drawingml/2006/wordprocessingDrawing" xmlns:w10="urn:schemas-microsoft-com:office:word" xmlns:w="http://schemas.openxmlformats.org/wordprocessingml/2006/main" xmlns:w14="http://schemas.microsoft.com/office/word/2010/wordml" xmlns:w15="http://schemas.microsoft.com/office/word/2012/wordml" xmlns:w16cex="http://schemas.microsoft.com/office/word/2018/wordml/cex" xmlns:w16cid="http://schemas.microsoft.com/office/word/2016/wordml/cid" xmlns:w16="http://schemas.microsoft.com/office/word/2018/wordml" xmlns:w16du="http://schemas.microsoft.com/office/word/2023/wordml/word16du" xmlns:w16sdtdh="http://schemas.microsoft.com/office/word/2020/wordml/sdtdatahash" xmlns:w16se="http://schemas.microsoft.com/office/word/2015/wordml/symex" xmlns:wpg="http://schemas.microsoft.com/office/word/2010/wordprocessingGroup" xmlns:wpi="http://schemas.microsoft.com/office/word/2010/wordprocessingInk" xmlns:wne="http://schemas.microsoft.com/office/word/2006/wordml" xmlns:wps="http://schemas.microsoft.com/office/word/2010/wordprocessingShape" mc:Ignorable="w14 w15 w16se w16cid w16 w16cex w16sdtdh w16du wp14">
   <w:comment w:id="0" w:author="Dani del Río Alonso" w:date="2024-07-08T20:23:00Z" w:initials="Dd">
     <w:p>
       <w:pPr>
@@ -1926,26 +2194,139 @@
 </file>
 
 <file path=word/commentsExtended.xml><?xml version="1.0" encoding="utf-8"?>
-<w15:commentsEx xmlns:wpc="http://schemas.microsoft.com/office/word/2010/wordprocessingCanvas" xmlns:cx="http://schemas.microsoft.com/office/drawing/2014/chartex" xmlns:cx1="http://schemas.microsoft.com/office/drawing/2015/9/8/chartex" xmlns:cx2="http://schemas.microsoft.com/office/drawing/2015/10/21/chartex" xmlns:cx3="http://schemas.microsoft.com/office/drawing/2016/5/9/chartex" xmlns:cx4="http://schemas.microsoft.com/office/drawing/2016/5/10/chartex" xmlns:cx5="http://schemas.microsoft.com/office/drawing/2016/5/11/chartex" xmlns:cx6="http://schemas.microsoft.com/office/drawing/2016/5/12/chartex" xmlns:cx7="http://schemas.microsoft.com/office/drawing/2016/5/13/chartex" xmlns:cx8="http://schemas.microsoft.com/office/drawing/2016/5/14/chartex" xmlns:mc="http://schemas.openxmlformats.org/markup-compatibility/2006" xmlns:aink="http://schemas.microsoft.com/office/drawing/2016/ink" xmlns:am3d="http://schemas.microsoft.com/office/drawing/2017/model3d" xmlns:o="urn:schemas-microsoft-com:office:office" xmlns:oel="http://schemas.microsoft.com/office/2019/extlst" xmlns:r="http://schemas.openxmlformats.org/officeDocument/2006/relationships" xmlns:m="http://schemas.openxmlformats.org/officeDocument/2006/math" xmlns:v="urn:schemas-microsoft-com:vml" xmlns:wp14="http://schemas.microsoft.com/office/word/2010/wordprocessingDrawing" xmlns:wp="http://schemas.openxmlformats.org/drawingml/2006/wordprocessingDrawing" xmlns:w10="urn:schemas-microsoft-com:office:word" xmlns:w="http://schemas.openxmlformats.org/wordprocessingml/2006/main" xmlns:w14="http://schemas.microsoft.com/office/word/2010/wordml" xmlns:w15="http://schemas.microsoft.com/office/word/2012/wordml" xmlns:w16cex="http://schemas.microsoft.com/office/word/2018/wordml/cex" xmlns:w16cid="http://schemas.microsoft.com/office/word/2016/wordml/cid" xmlns:w16="http://schemas.microsoft.com/office/word/2018/wordml" xmlns:w16sdtdh="http://schemas.microsoft.com/office/word/2020/wordml/sdtdatahash" xmlns:w16se="http://schemas.microsoft.com/office/word/2015/wordml/symex" xmlns:wpg="http://schemas.microsoft.com/office/word/2010/wordprocessingGroup" xmlns:wpi="http://schemas.microsoft.com/office/word/2010/wordprocessingInk" xmlns:wne="http://schemas.microsoft.com/office/word/2006/wordml" xmlns:wps="http://schemas.microsoft.com/office/word/2010/wordprocessingShape" mc:Ignorable="w14 w15 w16se w16cid w16 w16cex w16sdtdh wp14">
+<w15:commentsEx xmlns:wpc="http://schemas.microsoft.com/office/word/2010/wordprocessingCanvas" xmlns:cx="http://schemas.microsoft.com/office/drawing/2014/chartex" xmlns:cx1="http://schemas.microsoft.com/office/drawing/2015/9/8/chartex" xmlns:cx2="http://schemas.microsoft.com/office/drawing/2015/10/21/chartex" xmlns:cx3="http://schemas.microsoft.com/office/drawing/2016/5/9/chartex" xmlns:cx4="http://schemas.microsoft.com/office/drawing/2016/5/10/chartex" xmlns:cx5="http://schemas.microsoft.com/office/drawing/2016/5/11/chartex" xmlns:cx6="http://schemas.microsoft.com/office/drawing/2016/5/12/chartex" xmlns:cx7="http://schemas.microsoft.com/office/drawing/2016/5/13/chartex" xmlns:cx8="http://schemas.microsoft.com/office/drawing/2016/5/14/chartex" xmlns:mc="http://schemas.openxmlformats.org/markup-compatibility/2006" xmlns:aink="http://schemas.microsoft.com/office/drawing/2016/ink" xmlns:am3d="http://schemas.microsoft.com/office/drawing/2017/model3d" xmlns:o="urn:schemas-microsoft-com:office:office" xmlns:oel="http://schemas.microsoft.com/office/2019/extlst" xmlns:r="http://schemas.openxmlformats.org/officeDocument/2006/relationships" xmlns:m="http://schemas.openxmlformats.org/officeDocument/2006/math" xmlns:v="urn:schemas-microsoft-com:vml" xmlns:wp14="http://schemas.microsoft.com/office/word/2010/wordprocessingDrawing" xmlns:wp="http://schemas.openxmlformats.org/drawingml/2006/wordprocessingDrawing" xmlns:w10="urn:schemas-microsoft-com:office:word" xmlns:w="http://schemas.openxmlformats.org/wordprocessingml/2006/main" xmlns:w14="http://schemas.microsoft.com/office/word/2010/wordml" xmlns:w15="http://schemas.microsoft.com/office/word/2012/wordml" xmlns:w16cex="http://schemas.microsoft.com/office/word/2018/wordml/cex" xmlns:w16cid="http://schemas.microsoft.com/office/word/2016/wordml/cid" xmlns:w16="http://schemas.microsoft.com/office/word/2018/wordml" xmlns:w16du="http://schemas.microsoft.com/office/word/2023/wordml/word16du" xmlns:w16sdtdh="http://schemas.microsoft.com/office/word/2020/wordml/sdtdatahash" xmlns:w16se="http://schemas.microsoft.com/office/word/2015/wordml/symex" xmlns:wpg="http://schemas.microsoft.com/office/word/2010/wordprocessingGroup" xmlns:wpi="http://schemas.microsoft.com/office/word/2010/wordprocessingInk" xmlns:wne="http://schemas.microsoft.com/office/word/2006/wordml" xmlns:wps="http://schemas.microsoft.com/office/word/2010/wordprocessingShape" mc:Ignorable="w14 w15 w16se w16cid w16 w16cex w16sdtdh w16du wp14">
   <w15:commentEx w15:paraId="7BDBD6E2" w15:done="0"/>
 </w15:commentsEx>
 </file>
 
 <file path=word/commentsExtensible.xml><?xml version="1.0" encoding="utf-8"?>
-<w16cex:commentsExtensible xmlns:wpc="http://schemas.microsoft.com/office/word/2010/wordprocessingCanvas" xmlns:cx="http://schemas.microsoft.com/office/drawing/2014/chartex" xmlns:cx1="http://schemas.microsoft.com/office/drawing/2015/9/8/chartex" xmlns:cx2="http://schemas.microsoft.com/office/drawing/2015/10/21/chartex" xmlns:cx3="http://schemas.microsoft.com/office/drawing/2016/5/9/chartex" xmlns:cx4="http://schemas.microsoft.com/office/drawing/2016/5/10/chartex" xmlns:cx5="http://schemas.microsoft.com/office/drawing/2016/5/11/chartex" xmlns:cx6="http://schemas.microsoft.com/office/drawing/2016/5/12/chartex" xmlns:cx7="http://schemas.microsoft.com/office/drawing/2016/5/13/chartex" xmlns:cx8="http://schemas.microsoft.com/office/drawing/2016/5/14/chartex" xmlns:mc="http://schemas.openxmlformats.org/markup-compatibility/2006" xmlns:aink="http://schemas.microsoft.com/office/drawing/2016/ink" xmlns:am3d="http://schemas.microsoft.com/office/drawing/2017/model3d" xmlns:o="urn:schemas-microsoft-com:office:office" xmlns:oel="http://schemas.microsoft.com/office/2019/extlst" xmlns:r="http://schemas.openxmlformats.org/officeDocument/2006/relationships" xmlns:m="http://schemas.openxmlformats.org/officeDocument/2006/math" xmlns:v="urn:schemas-microsoft-com:vml" xmlns:wp14="http://schemas.microsoft.com/office/word/2010/wordprocessingDrawing" xmlns:wp="http://schemas.openxmlformats.org/drawingml/2006/wordprocessingDrawing" xmlns:w10="urn:schemas-microsoft-com:office:word" xmlns:w="http://schemas.openxmlformats.org/wordprocessingml/2006/main" xmlns:w14="http://schemas.microsoft.com/office/word/2010/wordml" xmlns:w15="http://schemas.microsoft.com/office/word/2012/wordml" xmlns:w16cex="http://schemas.microsoft.com/office/word/2018/wordml/cex" xmlns:w16cid="http://schemas.microsoft.com/office/word/2016/wordml/cid" xmlns:w16="http://schemas.microsoft.com/office/word/2018/wordml" xmlns:w16sdtdh="http://schemas.microsoft.com/office/word/2020/wordml/sdtdatahash" xmlns:w16se="http://schemas.microsoft.com/office/word/2015/wordml/symex" xmlns:wpg="http://schemas.microsoft.com/office/word/2010/wordprocessingGroup" xmlns:wpi="http://schemas.microsoft.com/office/word/2010/wordprocessingInk" xmlns:wne="http://schemas.microsoft.com/office/word/2006/wordml" xmlns:wps="http://schemas.microsoft.com/office/word/2010/wordprocessingShape" mc:Ignorable="w14 w15 w16se w16cid w16 w16cex w16sdtdh wp14">
+<w16cex:commentsExtensible xmlns:wpc="http://schemas.microsoft.com/office/word/2010/wordprocessingCanvas" xmlns:cx="http://schemas.microsoft.com/office/drawing/2014/chartex" xmlns:cx1="http://schemas.microsoft.com/office/drawing/2015/9/8/chartex" xmlns:cx2="http://schemas.microsoft.com/office/drawing/2015/10/21/chartex" xmlns:cx3="http://schemas.microsoft.com/office/drawing/2016/5/9/chartex" xmlns:cx4="http://schemas.microsoft.com/office/drawing/2016/5/10/chartex" xmlns:cx5="http://schemas.microsoft.com/office/drawing/2016/5/11/chartex" xmlns:cx6="http://schemas.microsoft.com/office/drawing/2016/5/12/chartex" xmlns:cx7="http://schemas.microsoft.com/office/drawing/2016/5/13/chartex" xmlns:cx8="http://schemas.microsoft.com/office/drawing/2016/5/14/chartex" xmlns:cr="http://schemas.microsoft.com/office/comments/2020/reactions" xmlns:mc="http://schemas.openxmlformats.org/markup-compatibility/2006" xmlns:aink="http://schemas.microsoft.com/office/drawing/2016/ink" xmlns:am3d="http://schemas.microsoft.com/office/drawing/2017/model3d" xmlns:o="urn:schemas-microsoft-com:office:office" xmlns:oel="http://schemas.microsoft.com/office/2019/extlst" xmlns:r="http://schemas.openxmlformats.org/officeDocument/2006/relationships" xmlns:m="http://schemas.openxmlformats.org/officeDocument/2006/math" xmlns:v="urn:schemas-microsoft-com:vml" xmlns:wp14="http://schemas.microsoft.com/office/word/2010/wordprocessingDrawing" xmlns:wp="http://schemas.openxmlformats.org/drawingml/2006/wordprocessingDrawing" xmlns:w10="urn:schemas-microsoft-com:office:word" xmlns:w="http://schemas.openxmlformats.org/wordprocessingml/2006/main" xmlns:w14="http://schemas.microsoft.com/office/word/2010/wordml" xmlns:w15="http://schemas.microsoft.com/office/word/2012/wordml" xmlns:w16cex="http://schemas.microsoft.com/office/word/2018/wordml/cex" xmlns:w16cid="http://schemas.microsoft.com/office/word/2016/wordml/cid" xmlns:w16="http://schemas.microsoft.com/office/word/2018/wordml" xmlns:w16du="http://schemas.microsoft.com/office/word/2023/wordml/word16du" xmlns:w16sdtdh="http://schemas.microsoft.com/office/word/2020/wordml/sdtdatahash" xmlns:w16se="http://schemas.microsoft.com/office/word/2015/wordml/symex" xmlns:wpg="http://schemas.microsoft.com/office/word/2010/wordprocessingGroup" xmlns:wpi="http://schemas.microsoft.com/office/word/2010/wordprocessingInk" xmlns:wne="http://schemas.microsoft.com/office/word/2006/wordml" xmlns:wps="http://schemas.microsoft.com/office/word/2010/wordprocessingShape" mc:Ignorable="w14 w15 w16se w16cid w16 w16cex w16sdtdh cr w16du wp14">
   <w16cex:commentExtensible w16cex:durableId="2C54E016" w16cex:dateUtc="2024-07-08T18:23:00Z"/>
 </w16cex:commentsExtensible>
 </file>
 
 <file path=word/commentsIds.xml><?xml version="1.0" encoding="utf-8"?>
-<w16cid:commentsIds xmlns:wpc="http://schemas.microsoft.com/office/word/2010/wordprocessingCanvas" xmlns:cx="http://schemas.microsoft.com/office/drawing/2014/chartex" xmlns:cx1="http://schemas.microsoft.com/office/drawing/2015/9/8/chartex" xmlns:cx2="http://schemas.microsoft.com/office/drawing/2015/10/21/chartex" xmlns:cx3="http://schemas.microsoft.com/office/drawing/2016/5/9/chartex" xmlns:cx4="http://schemas.microsoft.com/office/drawing/2016/5/10/chartex" xmlns:cx5="http://schemas.microsoft.com/office/drawing/2016/5/11/chartex" xmlns:cx6="http://schemas.microsoft.com/office/drawing/2016/5/12/chartex" xmlns:cx7="http://schemas.microsoft.com/office/drawing/2016/5/13/chartex" xmlns:cx8="http://schemas.microsoft.com/office/drawing/2016/5/14/chartex" xmlns:mc="http://schemas.openxmlformats.org/markup-compatibility/2006" xmlns:aink="http://schemas.microsoft.com/office/drawing/2016/ink" xmlns:am3d="http://schemas.microsoft.com/office/drawing/2017/model3d" xmlns:o="urn:schemas-microsoft-com:office:office" xmlns:oel="http://schemas.microsoft.com/office/2019/extlst" xmlns:r="http://schemas.openxmlformats.org/officeDocument/2006/relationships" xmlns:m="http://schemas.openxmlformats.org/officeDocument/2006/math" xmlns:v="urn:schemas-microsoft-com:vml" xmlns:wp14="http://schemas.microsoft.com/office/word/2010/wordprocessingDrawing" xmlns:wp="http://schemas.openxmlformats.org/drawingml/2006/wordprocessingDrawing" xmlns:w10="urn:schemas-microsoft-com:office:word" xmlns:w="http://schemas.openxmlformats.org/wordprocessingml/2006/main" xmlns:w14="http://schemas.microsoft.com/office/word/2010/wordml" xmlns:w15="http://schemas.microsoft.com/office/word/2012/wordml" xmlns:w16cex="http://schemas.microsoft.com/office/word/2018/wordml/cex" xmlns:w16cid="http://schemas.microsoft.com/office/word/2016/wordml/cid" xmlns:w16="http://schemas.microsoft.com/office/word/2018/wordml" xmlns:w16sdtdh="http://schemas.microsoft.com/office/word/2020/wordml/sdtdatahash" xmlns:w16se="http://schemas.microsoft.com/office/word/2015/wordml/symex" xmlns:wpg="http://schemas.microsoft.com/office/word/2010/wordprocessingGroup" xmlns:wpi="http://schemas.microsoft.com/office/word/2010/wordprocessingInk" xmlns:wne="http://schemas.microsoft.com/office/word/2006/wordml" xmlns:wps="http://schemas.microsoft.com/office/word/2010/wordprocessingShape" mc:Ignorable="w14 w15 w16se w16cid w16 w16cex w16sdtdh wp14">
+<w16cid:commentsIds xmlns:wpc="http://schemas.microsoft.com/office/word/2010/wordprocessingCanvas" xmlns:cx="http://schemas.microsoft.com/office/drawing/2014/chartex" xmlns:cx1="http://schemas.microsoft.com/office/drawing/2015/9/8/chartex" xmlns:cx2="http://schemas.microsoft.com/office/drawing/2015/10/21/chartex" xmlns:cx3="http://schemas.microsoft.com/office/drawing/2016/5/9/chartex" xmlns:cx4="http://schemas.microsoft.com/office/drawing/2016/5/10/chartex" xmlns:cx5="http://schemas.microsoft.com/office/drawing/2016/5/11/chartex" xmlns:cx6="http://schemas.microsoft.com/office/drawing/2016/5/12/chartex" xmlns:cx7="http://schemas.microsoft.com/office/drawing/2016/5/13/chartex" xmlns:cx8="http://schemas.microsoft.com/office/drawing/2016/5/14/chartex" xmlns:mc="http://schemas.openxmlformats.org/markup-compatibility/2006" xmlns:aink="http://schemas.microsoft.com/office/drawing/2016/ink" xmlns:am3d="http://schemas.microsoft.com/office/drawing/2017/model3d" xmlns:o="urn:schemas-microsoft-com:office:office" xmlns:oel="http://schemas.microsoft.com/office/2019/extlst" xmlns:r="http://schemas.openxmlformats.org/officeDocument/2006/relationships" xmlns:m="http://schemas.openxmlformats.org/officeDocument/2006/math" xmlns:v="urn:schemas-microsoft-com:vml" xmlns:wp14="http://schemas.microsoft.com/office/word/2010/wordprocessingDrawing" xmlns:wp="http://schemas.openxmlformats.org/drawingml/2006/wordprocessingDrawing" xmlns:w10="urn:schemas-microsoft-com:office:word" xmlns:w="http://schemas.openxmlformats.org/wordprocessingml/2006/main" xmlns:w14="http://schemas.microsoft.com/office/word/2010/wordml" xmlns:w15="http://schemas.microsoft.com/office/word/2012/wordml" xmlns:w16cex="http://schemas.microsoft.com/office/word/2018/wordml/cex" xmlns:w16cid="http://schemas.microsoft.com/office/word/2016/wordml/cid" xmlns:w16="http://schemas.microsoft.com/office/word/2018/wordml" xmlns:w16du="http://schemas.microsoft.com/office/word/2023/wordml/word16du" xmlns:w16sdtdh="http://schemas.microsoft.com/office/word/2020/wordml/sdtdatahash" xmlns:w16se="http://schemas.microsoft.com/office/word/2015/wordml/symex" xmlns:wpg="http://schemas.microsoft.com/office/word/2010/wordprocessingGroup" xmlns:wpi="http://schemas.microsoft.com/office/word/2010/wordprocessingInk" xmlns:wne="http://schemas.microsoft.com/office/word/2006/wordml" xmlns:wps="http://schemas.microsoft.com/office/word/2010/wordprocessingShape" mc:Ignorable="w14 w15 w16se w16cid w16 w16cex w16sdtdh w16du wp14">
   <w16cid:commentId w16cid:paraId="7BDBD6E2" w16cid:durableId="2C54E016"/>
 </w16cid:commentsIds>
 </file>
 
 <file path=word/numbering.xml><?xml version="1.0" encoding="utf-8"?>
-<w:numbering xmlns:wpc="http://schemas.microsoft.com/office/word/2010/wordprocessingCanvas" xmlns:cx="http://schemas.microsoft.com/office/drawing/2014/chartex" xmlns:cx1="http://schemas.microsoft.com/office/drawing/2015/9/8/chartex" xmlns:cx2="http://schemas.microsoft.com/office/drawing/2015/10/21/chartex" xmlns:cx3="http://schemas.microsoft.com/office/drawing/2016/5/9/chartex" xmlns:cx4="http://schemas.microsoft.com/office/drawing/2016/5/10/chartex" xmlns:cx5="http://schemas.microsoft.com/office/drawing/2016/5/11/chartex" xmlns:cx6="http://schemas.microsoft.com/office/drawing/2016/5/12/chartex" xmlns:cx7="http://schemas.microsoft.com/office/drawing/2016/5/13/chartex" xmlns:cx8="http://schemas.microsoft.com/office/drawing/2016/5/14/chartex" xmlns:mc="http://schemas.openxmlformats.org/markup-compatibility/2006" xmlns:aink="http://schemas.microsoft.com/office/drawing/2016/ink" xmlns:am3d="http://schemas.microsoft.com/office/drawing/2017/model3d" xmlns:o="urn:schemas-microsoft-com:office:office" xmlns:oel="http://schemas.microsoft.com/office/2019/extlst" xmlns:r="http://schemas.openxmlformats.org/officeDocument/2006/relationships" xmlns:m="http://schemas.openxmlformats.org/officeDocument/2006/math" xmlns:v="urn:schemas-microsoft-com:vml" xmlns:wp14="http://schemas.microsoft.com/office/word/2010/wordprocessingDrawing" xmlns:wp="http://schemas.openxmlformats.org/drawingml/2006/wordprocessingDrawing" xmlns:w10="urn:schemas-microsoft-com:office:word" xmlns:w="http://schemas.openxmlformats.org/wordprocessingml/2006/main" xmlns:w14="http://schemas.microsoft.com/office/word/2010/wordml" xmlns:w15="http://schemas.microsoft.com/office/word/2012/wordml" xmlns:w16cex="http://schemas.microsoft.com/office/word/2018/wordml/cex" xmlns:w16cid="http://schemas.microsoft.com/office/word/2016/wordml/cid" xmlns:w16="http://schemas.microsoft.com/office/word/2018/wordml" xmlns:w16sdtdh="http://schemas.microsoft.com/office/word/2020/wordml/sdtdatahash" xmlns:w16se="http://schemas.microsoft.com/office/word/2015/wordml/symex" xmlns:wpg="http://schemas.microsoft.com/office/word/2010/wordprocessingGroup" xmlns:wpi="http://schemas.microsoft.com/office/word/2010/wordprocessingInk" xmlns:wne="http://schemas.microsoft.com/office/word/2006/wordml" xmlns:wps="http://schemas.microsoft.com/office/word/2010/wordprocessingShape" mc:Ignorable="w14 w15 w16se w16cid w16 w16cex w16sdtdh wp14">
+<w:numbering xmlns:wpc="http://schemas.microsoft.com/office/word/2010/wordprocessingCanvas" xmlns:cx="http://schemas.microsoft.com/office/drawing/2014/chartex" xmlns:cx1="http://schemas.microsoft.com/office/drawing/2015/9/8/chartex" xmlns:cx2="http://schemas.microsoft.com/office/drawing/2015/10/21/chartex" xmlns:cx3="http://schemas.microsoft.com/office/drawing/2016/5/9/chartex" xmlns:cx4="http://schemas.microsoft.com/office/drawing/2016/5/10/chartex" xmlns:cx5="http://schemas.microsoft.com/office/drawing/2016/5/11/chartex" xmlns:cx6="http://schemas.microsoft.com/office/drawing/2016/5/12/chartex" xmlns:cx7="http://schemas.microsoft.com/office/drawing/2016/5/13/chartex" xmlns:cx8="http://schemas.microsoft.com/office/drawing/2016/5/14/chartex" xmlns:mc="http://schemas.openxmlformats.org/markup-compatibility/2006" xmlns:aink="http://schemas.microsoft.com/office/drawing/2016/ink" xmlns:am3d="http://schemas.microsoft.com/office/drawing/2017/model3d" xmlns:o="urn:schemas-microsoft-com:office:office" xmlns:oel="http://schemas.microsoft.com/office/2019/extlst" xmlns:r="http://schemas.openxmlformats.org/officeDocument/2006/relationships" xmlns:m="http://schemas.openxmlformats.org/officeDocument/2006/math" xmlns:v="urn:schemas-microsoft-com:vml" xmlns:wp14="http://schemas.microsoft.com/office/word/2010/wordprocessingDrawing" xmlns:wp="http://schemas.openxmlformats.org/drawingml/2006/wordprocessingDrawing" xmlns:w10="urn:schemas-microsoft-com:office:word" xmlns:w="http://schemas.openxmlformats.org/wordprocessingml/2006/main" xmlns:w14="http://schemas.microsoft.com/office/word/2010/wordml" xmlns:w15="http://schemas.microsoft.com/office/word/2012/wordml" xmlns:w16cex="http://schemas.microsoft.com/office/word/2018/wordml/cex" xmlns:w16cid="http://schemas.microsoft.com/office/word/2016/wordml/cid" xmlns:w16="http://schemas.microsoft.com/office/word/2018/wordml" xmlns:w16du="http://schemas.microsoft.com/office/word/2023/wordml/word16du" xmlns:w16sdtdh="http://schemas.microsoft.com/office/word/2020/wordml/sdtdatahash" xmlns:w16se="http://schemas.microsoft.com/office/word/2015/wordml/symex" xmlns:wpg="http://schemas.microsoft.com/office/word/2010/wordprocessingGroup" xmlns:wpi="http://schemas.microsoft.com/office/word/2010/wordprocessingInk" xmlns:wne="http://schemas.microsoft.com/office/word/2006/wordml" xmlns:wps="http://schemas.microsoft.com/office/word/2010/wordprocessingShape" mc:Ignorable="w14 w15 w16se w16cid w16 w16cex w16sdtdh w16du wp14">
   <w:abstractNum w:abstractNumId="0" w15:restartNumberingAfterBreak="0">
+    <w:nsid w:val="2949189B"/>
+    <w:multiLevelType w:val="hybridMultilevel"/>
+    <w:tmpl w:val="52501ACC"/>
+    <w:lvl w:ilvl="0" w:tplc="04090001">
+      <w:start w:val="1"/>
+      <w:numFmt w:val="bullet"/>
+      <w:lvlText w:val=""/>
+      <w:lvlJc w:val="left"/>
+      <w:pPr>
+        <w:ind w:left="1440" w:hanging="360"/>
+      </w:pPr>
+      <w:rPr>
+        <w:rFonts w:ascii="Symbol" w:hAnsi="Symbol" w:hint="default"/>
+      </w:rPr>
+    </w:lvl>
+    <w:lvl w:ilvl="1" w:tplc="04090003" w:tentative="1">
+      <w:start w:val="1"/>
+      <w:numFmt w:val="bullet"/>
+      <w:lvlText w:val="o"/>
+      <w:lvlJc w:val="left"/>
+      <w:pPr>
+        <w:ind w:left="2160" w:hanging="360"/>
+      </w:pPr>
+      <w:rPr>
+        <w:rFonts w:ascii="Courier New" w:hAnsi="Courier New" w:cs="Courier New" w:hint="default"/>
+      </w:rPr>
+    </w:lvl>
+    <w:lvl w:ilvl="2" w:tplc="04090005" w:tentative="1">
+      <w:start w:val="1"/>
+      <w:numFmt w:val="bullet"/>
+      <w:lvlText w:val=""/>
+      <w:lvlJc w:val="left"/>
+      <w:pPr>
+        <w:ind w:left="2880" w:hanging="360"/>
+      </w:pPr>
+      <w:rPr>
+        <w:rFonts w:ascii="Wingdings" w:hAnsi="Wingdings" w:hint="default"/>
+      </w:rPr>
+    </w:lvl>
+    <w:lvl w:ilvl="3" w:tplc="04090001" w:tentative="1">
+      <w:start w:val="1"/>
+      <w:numFmt w:val="bullet"/>
+      <w:lvlText w:val=""/>
+      <w:lvlJc w:val="left"/>
+      <w:pPr>
+        <w:ind w:left="3600" w:hanging="360"/>
+      </w:pPr>
+      <w:rPr>
+        <w:rFonts w:ascii="Symbol" w:hAnsi="Symbol" w:hint="default"/>
+      </w:rPr>
+    </w:lvl>
+    <w:lvl w:ilvl="4" w:tplc="04090003" w:tentative="1">
+      <w:start w:val="1"/>
+      <w:numFmt w:val="bullet"/>
+      <w:lvlText w:val="o"/>
+      <w:lvlJc w:val="left"/>
+      <w:pPr>
+        <w:ind w:left="4320" w:hanging="360"/>
+      </w:pPr>
+      <w:rPr>
+        <w:rFonts w:ascii="Courier New" w:hAnsi="Courier New" w:cs="Courier New" w:hint="default"/>
+      </w:rPr>
+    </w:lvl>
+    <w:lvl w:ilvl="5" w:tplc="04090005" w:tentative="1">
+      <w:start w:val="1"/>
+      <w:numFmt w:val="bullet"/>
+      <w:lvlText w:val=""/>
+      <w:lvlJc w:val="left"/>
+      <w:pPr>
+        <w:ind w:left="5040" w:hanging="360"/>
+      </w:pPr>
+      <w:rPr>
+        <w:rFonts w:ascii="Wingdings" w:hAnsi="Wingdings" w:hint="default"/>
+      </w:rPr>
+    </w:lvl>
+    <w:lvl w:ilvl="6" w:tplc="04090001" w:tentative="1">
+      <w:start w:val="1"/>
+      <w:numFmt w:val="bullet"/>
+      <w:lvlText w:val=""/>
+      <w:lvlJc w:val="left"/>
+      <w:pPr>
+        <w:ind w:left="5760" w:hanging="360"/>
+      </w:pPr>
+      <w:rPr>
+        <w:rFonts w:ascii="Symbol" w:hAnsi="Symbol" w:hint="default"/>
+      </w:rPr>
+    </w:lvl>
+    <w:lvl w:ilvl="7" w:tplc="04090003" w:tentative="1">
+      <w:start w:val="1"/>
+      <w:numFmt w:val="bullet"/>
+      <w:lvlText w:val="o"/>
+      <w:lvlJc w:val="left"/>
+      <w:pPr>
+        <w:ind w:left="6480" w:hanging="360"/>
+      </w:pPr>
+      <w:rPr>
+        <w:rFonts w:ascii="Courier New" w:hAnsi="Courier New" w:cs="Courier New" w:hint="default"/>
+      </w:rPr>
+    </w:lvl>
+    <w:lvl w:ilvl="8" w:tplc="04090005" w:tentative="1">
+      <w:start w:val="1"/>
+      <w:numFmt w:val="bullet"/>
+      <w:lvlText w:val=""/>
+      <w:lvlJc w:val="left"/>
+      <w:pPr>
+        <w:ind w:left="7200" w:hanging="360"/>
+      </w:pPr>
+      <w:rPr>
+        <w:rFonts w:ascii="Wingdings" w:hAnsi="Wingdings" w:hint="default"/>
+      </w:rPr>
+    </w:lvl>
+  </w:abstractNum>
+  <w:abstractNum w:abstractNumId="1" w15:restartNumberingAfterBreak="0">
     <w:nsid w:val="61F8388A"/>
     <w:multiLevelType w:val="hybridMultilevel"/>
     <w:tmpl w:val="A7DAD52C"/>
@@ -2058,13 +2439,16 @@
     </w:lvl>
   </w:abstractNum>
   <w:num w:numId="1" w16cid:durableId="1453136811">
+    <w:abstractNumId w:val="1"/>
+  </w:num>
+  <w:num w:numId="2" w16cid:durableId="1479152801">
     <w:abstractNumId w:val="0"/>
   </w:num>
 </w:numbering>
 </file>
 
 <file path=word/people.xml><?xml version="1.0" encoding="utf-8"?>
-<w15:people xmlns:wpc="http://schemas.microsoft.com/office/word/2010/wordprocessingCanvas" xmlns:cx="http://schemas.microsoft.com/office/drawing/2014/chartex" xmlns:cx1="http://schemas.microsoft.com/office/drawing/2015/9/8/chartex" xmlns:cx2="http://schemas.microsoft.com/office/drawing/2015/10/21/chartex" xmlns:cx3="http://schemas.microsoft.com/office/drawing/2016/5/9/chartex" xmlns:cx4="http://schemas.microsoft.com/office/drawing/2016/5/10/chartex" xmlns:cx5="http://schemas.microsoft.com/office/drawing/2016/5/11/chartex" xmlns:cx6="http://schemas.microsoft.com/office/drawing/2016/5/12/chartex" xmlns:cx7="http://schemas.microsoft.com/office/drawing/2016/5/13/chartex" xmlns:cx8="http://schemas.microsoft.com/office/drawing/2016/5/14/chartex" xmlns:mc="http://schemas.openxmlformats.org/markup-compatibility/2006" xmlns:aink="http://schemas.microsoft.com/office/drawing/2016/ink" xmlns:am3d="http://schemas.microsoft.com/office/drawing/2017/model3d" xmlns:o="urn:schemas-microsoft-com:office:office" xmlns:oel="http://schemas.microsoft.com/office/2019/extlst" xmlns:r="http://schemas.openxmlformats.org/officeDocument/2006/relationships" xmlns:m="http://schemas.openxmlformats.org/officeDocument/2006/math" xmlns:v="urn:schemas-microsoft-com:vml" xmlns:wp14="http://schemas.microsoft.com/office/word/2010/wordprocessingDrawing" xmlns:wp="http://schemas.openxmlformats.org/drawingml/2006/wordprocessingDrawing" xmlns:w10="urn:schemas-microsoft-com:office:word" xmlns:w="http://schemas.openxmlformats.org/wordprocessingml/2006/main" xmlns:w14="http://schemas.microsoft.com/office/word/2010/wordml" xmlns:w15="http://schemas.microsoft.com/office/word/2012/wordml" xmlns:w16cex="http://schemas.microsoft.com/office/word/2018/wordml/cex" xmlns:w16cid="http://schemas.microsoft.com/office/word/2016/wordml/cid" xmlns:w16="http://schemas.microsoft.com/office/word/2018/wordml" xmlns:w16sdtdh="http://schemas.microsoft.com/office/word/2020/wordml/sdtdatahash" xmlns:w16se="http://schemas.microsoft.com/office/word/2015/wordml/symex" xmlns:wpg="http://schemas.microsoft.com/office/word/2010/wordprocessingGroup" xmlns:wpi="http://schemas.microsoft.com/office/word/2010/wordprocessingInk" xmlns:wne="http://schemas.microsoft.com/office/word/2006/wordml" xmlns:wps="http://schemas.microsoft.com/office/word/2010/wordprocessingShape" mc:Ignorable="w14 w15 w16se w16cid w16 w16cex w16sdtdh wp14">
+<w15:people xmlns:wpc="http://schemas.microsoft.com/office/word/2010/wordprocessingCanvas" xmlns:cx="http://schemas.microsoft.com/office/drawing/2014/chartex" xmlns:cx1="http://schemas.microsoft.com/office/drawing/2015/9/8/chartex" xmlns:cx2="http://schemas.microsoft.com/office/drawing/2015/10/21/chartex" xmlns:cx3="http://schemas.microsoft.com/office/drawing/2016/5/9/chartex" xmlns:cx4="http://schemas.microsoft.com/office/drawing/2016/5/10/chartex" xmlns:cx5="http://schemas.microsoft.com/office/drawing/2016/5/11/chartex" xmlns:cx6="http://schemas.microsoft.com/office/drawing/2016/5/12/chartex" xmlns:cx7="http://schemas.microsoft.com/office/drawing/2016/5/13/chartex" xmlns:cx8="http://schemas.microsoft.com/office/drawing/2016/5/14/chartex" xmlns:mc="http://schemas.openxmlformats.org/markup-compatibility/2006" xmlns:aink="http://schemas.microsoft.com/office/drawing/2016/ink" xmlns:am3d="http://schemas.microsoft.com/office/drawing/2017/model3d" xmlns:o="urn:schemas-microsoft-com:office:office" xmlns:oel="http://schemas.microsoft.com/office/2019/extlst" xmlns:r="http://schemas.openxmlformats.org/officeDocument/2006/relationships" xmlns:m="http://schemas.openxmlformats.org/officeDocument/2006/math" xmlns:v="urn:schemas-microsoft-com:vml" xmlns:wp14="http://schemas.microsoft.com/office/word/2010/wordprocessingDrawing" xmlns:wp="http://schemas.openxmlformats.org/drawingml/2006/wordprocessingDrawing" xmlns:w10="urn:schemas-microsoft-com:office:word" xmlns:w="http://schemas.openxmlformats.org/wordprocessingml/2006/main" xmlns:w14="http://schemas.microsoft.com/office/word/2010/wordml" xmlns:w15="http://schemas.microsoft.com/office/word/2012/wordml" xmlns:w16cex="http://schemas.microsoft.com/office/word/2018/wordml/cex" xmlns:w16cid="http://schemas.microsoft.com/office/word/2016/wordml/cid" xmlns:w16="http://schemas.microsoft.com/office/word/2018/wordml" xmlns:w16du="http://schemas.microsoft.com/office/word/2023/wordml/word16du" xmlns:w16sdtdh="http://schemas.microsoft.com/office/word/2020/wordml/sdtdatahash" xmlns:w16se="http://schemas.microsoft.com/office/word/2015/wordml/symex" xmlns:wpg="http://schemas.microsoft.com/office/word/2010/wordprocessingGroup" xmlns:wpi="http://schemas.microsoft.com/office/word/2010/wordprocessingInk" xmlns:wne="http://schemas.microsoft.com/office/word/2006/wordml" xmlns:wps="http://schemas.microsoft.com/office/word/2010/wordprocessingShape" mc:Ignorable="w14 w15 w16se w16cid w16 w16cex w16sdtdh w16du wp14">
   <w15:person w15:author="Dani del Río Alonso">
     <w15:presenceInfo w15:providerId="Windows Live" w15:userId="2509de95a29fd27c"/>
   </w15:person>
@@ -2072,7 +2456,7 @@
 </file>
 
 <file path=word/styles.xml><?xml version="1.0" encoding="utf-8"?>
-<w:styles xmlns:mc="http://schemas.openxmlformats.org/markup-compatibility/2006" xmlns:r="http://schemas.openxmlformats.org/officeDocument/2006/relationships" xmlns:w="http://schemas.openxmlformats.org/wordprocessingml/2006/main" xmlns:w14="http://schemas.microsoft.com/office/word/2010/wordml" xmlns:w15="http://schemas.microsoft.com/office/word/2012/wordml" xmlns:w16cex="http://schemas.microsoft.com/office/word/2018/wordml/cex" xmlns:w16cid="http://schemas.microsoft.com/office/word/2016/wordml/cid" xmlns:w16="http://schemas.microsoft.com/office/word/2018/wordml" xmlns:w16sdtdh="http://schemas.microsoft.com/office/word/2020/wordml/sdtdatahash" xmlns:w16se="http://schemas.microsoft.com/office/word/2015/wordml/symex" mc:Ignorable="w14 w15 w16se w16cid w16 w16cex w16sdtdh">
+<w:styles xmlns:mc="http://schemas.openxmlformats.org/markup-compatibility/2006" xmlns:r="http://schemas.openxmlformats.org/officeDocument/2006/relationships" xmlns:w="http://schemas.openxmlformats.org/wordprocessingml/2006/main" xmlns:w14="http://schemas.microsoft.com/office/word/2010/wordml" xmlns:w15="http://schemas.microsoft.com/office/word/2012/wordml" xmlns:w16cex="http://schemas.microsoft.com/office/word/2018/wordml/cex" xmlns:w16cid="http://schemas.microsoft.com/office/word/2016/wordml/cid" xmlns:w16="http://schemas.microsoft.com/office/word/2018/wordml" xmlns:w16du="http://schemas.microsoft.com/office/word/2023/wordml/word16du" xmlns:w16sdtdh="http://schemas.microsoft.com/office/word/2020/wordml/sdtdatahash" xmlns:w16se="http://schemas.microsoft.com/office/word/2015/wordml/symex" mc:Ignorable="w14 w15 w16se w16cid w16 w16cex w16sdtdh w16du">
   <w:docDefaults>
     <w:rPrDefault>
       <w:rPr>
@@ -2569,6 +2953,22 @@
       <w:szCs w:val="20"/>
     </w:rPr>
   </w:style>
+  <w:style w:type="table" w:styleId="Tablaconcuadrcula">
+    <w:name w:val="Table Grid"/>
+    <w:basedOn w:val="Tablanormal"/>
+    <w:uiPriority w:val="39"/>
+    <w:rsid w:val="004B7ED6"/>
+    <w:tblPr>
+      <w:tblBorders>
+        <w:top w:val="single" w:sz="4" w:space="0" w:color="auto"/>
+        <w:left w:val="single" w:sz="4" w:space="0" w:color="auto"/>
+        <w:bottom w:val="single" w:sz="4" w:space="0" w:color="auto"/>
+        <w:right w:val="single" w:sz="4" w:space="0" w:color="auto"/>
+        <w:insideH w:val="single" w:sz="4" w:space="0" w:color="auto"/>
+        <w:insideV w:val="single" w:sz="4" w:space="0" w:color="auto"/>
+      </w:tblBorders>
+    </w:tblPr>
+  </w:style>
 </w:styles>
 </file>
 

</xml_diff>

<commit_message>
[correciones-5] - presentación terminada + puesta al dia del resto de documentos
</commit_message>
<xml_diff>
--- a/Presentación/Texto presentacion TFM.docx
+++ b/Presentación/Texto presentacion TFM.docx
@@ -166,13 +166,8 @@
         <w:t>Probamos varias técnicas de</w:t>
       </w:r>
       <w:r>
-        <w:t xml:space="preserve"> relleno de </w:t>
-      </w:r>
-      <w:proofErr w:type="gramStart"/>
-      <w:r>
-        <w:t>nulos</w:t>
-      </w:r>
-      <w:proofErr w:type="gramEnd"/>
+        <w:t xml:space="preserve"> relleno de nulos</w:t>
+      </w:r>
       <w:r>
         <w:t xml:space="preserve"> pero vemos que finalmente lo más conveniente</w:t>
       </w:r>
@@ -253,7 +248,17 @@
         <w:t>menor</w:t>
       </w:r>
       <w:r>
-        <w:t>. Como resultados obtenemos Que los marcadores tumorales como CA-19-9, CA-125 y PSA, Se encuentran entre las variables que mayor peso tienen a la hora de predecir el cáncer. A su vez</w:t>
+        <w:t xml:space="preserve">. Como resultados obtenemos Que los </w:t>
+      </w:r>
+      <w:r>
+        <w:rPr>
+          <w:b/>
+          <w:bCs/>
+        </w:rPr>
+        <w:t>marcadores tumorales</w:t>
+      </w:r>
+      <w:r>
+        <w:t xml:space="preserve"> como CA-19-9, CA-125 y PSA, Se encuentran entre las variables que mayor peso tienen a la hora de predecir el cáncer. A su vez</w:t>
       </w:r>
       <w:r>
         <w:t>,</w:t>
@@ -274,41 +279,100 @@
         <w:t>hallamos</w:t>
       </w:r>
       <w:r>
-        <w:t xml:space="preserve"> la correlación que existe entre las variables independientes y la variable objetivo </w:t>
-      </w:r>
-      <w:r>
+        <w:t xml:space="preserve"> </w:t>
+      </w:r>
+      <w:r>
+        <w:rPr>
+          <w:b/>
+          <w:bCs/>
+        </w:rPr>
+        <w:t xml:space="preserve">la correlación que existe entre las variables independientes y la variable objetivo </w:t>
+      </w:r>
+      <w:r>
+        <w:rPr>
+          <w:b/>
+          <w:bCs/>
+        </w:rPr>
         <w:t>aplicando</w:t>
       </w:r>
       <w:r>
+        <w:rPr>
+          <w:b/>
+          <w:bCs/>
+        </w:rPr>
         <w:t xml:space="preserve"> un</w:t>
       </w:r>
       <w:r>
+        <w:rPr>
+          <w:b/>
+          <w:bCs/>
+        </w:rPr>
         <w:t xml:space="preserve"> modelo</w:t>
       </w:r>
       <w:r>
+        <w:rPr>
+          <w:b/>
+          <w:bCs/>
+        </w:rPr>
         <w:t xml:space="preserve"> de </w:t>
       </w:r>
       <w:proofErr w:type="spellStart"/>
       <w:r>
+        <w:rPr>
+          <w:b/>
+          <w:bCs/>
+        </w:rPr>
         <w:t>random</w:t>
       </w:r>
       <w:proofErr w:type="spellEnd"/>
       <w:r>
-        <w:t xml:space="preserve"> </w:t>
-      </w:r>
-      <w:proofErr w:type="spellStart"/>
-      <w:r>
+        <w:rPr>
+          <w:b/>
+          <w:bCs/>
+        </w:rPr>
+        <w:t xml:space="preserve"> </w:t>
+      </w:r>
+      <w:proofErr w:type="spellStart"/>
+      <w:r>
+        <w:rPr>
+          <w:b/>
+          <w:bCs/>
+        </w:rPr>
         <w:t>forest</w:t>
       </w:r>
       <w:proofErr w:type="spellEnd"/>
       <w:r>
+        <w:rPr>
+          <w:b/>
+          <w:bCs/>
+        </w:rPr>
         <w:t>.</w:t>
       </w:r>
       <w:r>
         <w:t xml:space="preserve"> </w:t>
       </w:r>
       <w:r>
-        <w:t>El resultado es sorprendente ya que, En este segundo enfoque, los marcadores tumorales dejan de ser los principales componentes predictivos del cáncer y pasan a serlo otros biomarcadores A priori secundarios. Esto refleja que se dan relaciones subyacentes Entre los distintos biomarcadores mostrando que detrás se encuentra una compleja relación entre ellas.</w:t>
+        <w:t xml:space="preserve">El resultado es sorprendente ya que, En este segundo enfoque, los marcadores tumorales dejan de ser los principales componentes predictivos del cáncer y pasan a serlo otros biomarcadores A priori secundarios. Esto refleja que se dan </w:t>
+      </w:r>
+      <w:r>
+        <w:rPr>
+          <w:b/>
+          <w:bCs/>
+        </w:rPr>
+        <w:t>relaciones subyacentes</w:t>
+      </w:r>
+      <w:r>
+        <w:t xml:space="preserve"> Entre los distintos biomarcadores mostrando que detrás se encuentra una </w:t>
+      </w:r>
+      <w:r>
+        <w:rPr>
+          <w:b/>
+          <w:bCs/>
+        </w:rPr>
+        <w:t>compleja relación</w:t>
+      </w:r>
+      <w:r>
+        <w:t xml:space="preserve"> entre ellas.</w:t>
       </w:r>
     </w:p>
     <w:p>
@@ -521,15 +585,7 @@
         <w:t xml:space="preserve">que permite </w:t>
       </w:r>
       <w:r>
-        <w:t xml:space="preserve">la discretización de datos </w:t>
-      </w:r>
-      <w:proofErr w:type="gramStart"/>
-      <w:r>
-        <w:t>continuos</w:t>
-      </w:r>
-      <w:proofErr w:type="gramEnd"/>
-      <w:r>
-        <w:t xml:space="preserve"> </w:t>
+        <w:t xml:space="preserve">la discretización de datos continuos </w:t>
       </w:r>
       <w:r>
         <w:t>pero</w:t>
@@ -565,15 +621,7 @@
         <w:pStyle w:val="Prrafodelista"/>
       </w:pPr>
       <w:r>
-        <w:t xml:space="preserve">Por </w:t>
-      </w:r>
-      <w:proofErr w:type="gramStart"/>
-      <w:r>
-        <w:t>tanto</w:t>
-      </w:r>
-      <w:proofErr w:type="gramEnd"/>
-      <w:r>
-        <w:t xml:space="preserve"> en cuanto a procesamiento de los datos acabamos </w:t>
+        <w:t xml:space="preserve">Por tanto en cuanto a procesamiento de los datos acabamos </w:t>
       </w:r>
       <w:r>
         <w:t xml:space="preserve">optando por un enfoque clásico </w:t>
@@ -690,157 +738,192 @@
     <w:p>
       <w:pPr>
         <w:pStyle w:val="Prrafodelista"/>
-      </w:pPr>
-      <w:r>
-        <w:t>Por tanto, decidimos aplicar ciertas técnicas para mitigar este sobreajuste. Para empezar,</w:t>
-      </w:r>
-      <w:r>
-        <w:t xml:space="preserve"> aumentamos e</w:t>
-      </w:r>
-      <w:r>
-        <w:t xml:space="preserve">l </w:t>
-      </w:r>
-      <w:r>
-        <w:t>número</w:t>
-      </w:r>
-      <w:r>
-        <w:t xml:space="preserve"> de ‘</w:t>
-      </w:r>
-      <w:proofErr w:type="spellStart"/>
-      <w:r>
-        <w:t>folds</w:t>
-      </w:r>
-      <w:proofErr w:type="spellEnd"/>
-      <w:r>
-        <w:t>’ de la validación cruzada</w:t>
-      </w:r>
-      <w:r>
-        <w:t>, pasando a ser de 10.</w:t>
-      </w:r>
-      <w:r>
-        <w:t xml:space="preserve"> </w:t>
-      </w:r>
-      <w:r>
-        <w:t>P</w:t>
-      </w:r>
-      <w:r>
-        <w:t>or otra parte</w:t>
-      </w:r>
-      <w:r>
-        <w:t xml:space="preserve">, </w:t>
-      </w:r>
-      <w:r>
-        <w:t xml:space="preserve">añadimos un paso adicional al preprocesado de los datos, Una discretización haciendo uso de un árbol de decisión utilizando la librería </w:t>
-      </w:r>
-      <w:proofErr w:type="spellStart"/>
-      <w:r>
-        <w:t>DecissionTreeDiscretiser</w:t>
-      </w:r>
-      <w:proofErr w:type="spellEnd"/>
-      <w:r>
-        <w:t>. Con ellos esperamos maximizar la ganancia de información y reducir la impureza en los nodos de forma que los puntos de corte generados por el árbol se utilicen para dividir la variable continua en intervalos discretos</w:t>
-      </w:r>
-      <w:r>
-        <w:t>. D</w:t>
-      </w:r>
-      <w:r>
-        <w:t xml:space="preserve">espués de entrenar el árbol y generar los puntos de corte cada valor continuo se asignará a 1 de los intervalos generados. Con ello esperamos Reducir el abanico de valores de los datos, simplificar Y mejorar el rendimiento de los modelos y acelerar el proceso de entrenamiento. Utilizando este método esperamos capturar relaciones lineales entre la variable continua y la variable objetivo de forma que la discretización </w:t>
-      </w:r>
-      <w:r>
-        <w:t>sea</w:t>
-      </w:r>
-      <w:r>
-        <w:t xml:space="preserve"> más informativa.  </w:t>
-      </w:r>
-    </w:p>
-    <w:p>
-      <w:pPr>
-        <w:pStyle w:val="Prrafodelista"/>
-      </w:pPr>
-    </w:p>
-    <w:p>
-      <w:pPr>
-        <w:pStyle w:val="Prrafodelista"/>
-      </w:pPr>
-      <w:r>
-        <w:t>Por último</w:t>
-      </w:r>
-      <w:r>
-        <w:t>,</w:t>
-      </w:r>
-      <w:r>
-        <w:t xml:space="preserve"> llevamos a cabo una división del conjunto</w:t>
-      </w:r>
-      <w:r>
-        <w:t xml:space="preserve"> </w:t>
-      </w:r>
-      <w:r>
-        <w:t>de datos en</w:t>
-      </w:r>
-      <w:r>
-        <w:t xml:space="preserve"> entrenamiento validación y test</w:t>
-      </w:r>
-      <w:r>
-        <w:t xml:space="preserve"> en porcentajes de</w:t>
-      </w:r>
-      <w:r>
-        <w:t xml:space="preserve"> 80</w:t>
-      </w:r>
-      <w:r>
-        <w:t>, 20</w:t>
-      </w:r>
-      <w:r>
-        <w:t xml:space="preserve"> y 20</w:t>
-      </w:r>
-      <w:r>
-        <w:t xml:space="preserve"> respectivamente.</w:t>
-      </w:r>
-      <w:r>
-        <w:t xml:space="preserve"> Y vamos a cabo esta división</w:t>
-      </w:r>
-      <w:r>
-        <w:t xml:space="preserve"> para poder ajustar los hiper parámetros</w:t>
-      </w:r>
-      <w:r>
-        <w:t xml:space="preserve"> </w:t>
-      </w:r>
-      <w:r>
-        <w:t>en la validación</w:t>
-      </w:r>
-      <w:r>
-        <w:t xml:space="preserve"> y a posteriori comprobar si el modelo generaliza bien con el conjunto de datos </w:t>
-      </w:r>
-      <w:proofErr w:type="gramStart"/>
-      <w:r>
-        <w:t>de test</w:t>
-      </w:r>
-      <w:proofErr w:type="gramEnd"/>
-      <w:r>
-        <w:t>.</w:t>
-      </w:r>
-    </w:p>
-    <w:p>
-      <w:pPr>
-        <w:pStyle w:val="Prrafodelista"/>
-      </w:pPr>
-    </w:p>
-    <w:p>
-      <w:pPr>
-        <w:pStyle w:val="Prrafodelista"/>
-      </w:pPr>
-    </w:p>
-    <w:p>
-      <w:pPr>
         <w:rPr>
           <w:b/>
           <w:bCs/>
         </w:rPr>
       </w:pPr>
       <w:r>
+        <w:t>Por tanto, decidimos aplicar ciertas técnicas para mitigar este sobreajuste. Para empezar,</w:t>
+      </w:r>
+      <w:r>
+        <w:t xml:space="preserve"> aumentamos e</w:t>
+      </w:r>
+      <w:r>
+        <w:t xml:space="preserve">l </w:t>
+      </w:r>
+      <w:r>
+        <w:t>número</w:t>
+      </w:r>
+      <w:r>
+        <w:t xml:space="preserve"> de ‘</w:t>
+      </w:r>
+      <w:proofErr w:type="spellStart"/>
+      <w:r>
+        <w:t>folds</w:t>
+      </w:r>
+      <w:proofErr w:type="spellEnd"/>
+      <w:r>
+        <w:t>’ de la validación cruzada</w:t>
+      </w:r>
+      <w:r>
+        <w:t>, pasando a ser de 10.</w:t>
+      </w:r>
+      <w:r>
+        <w:t xml:space="preserve"> </w:t>
+      </w:r>
+      <w:r>
+        <w:t>P</w:t>
+      </w:r>
+      <w:r>
+        <w:t>or otra parte</w:t>
+      </w:r>
+      <w:r>
+        <w:t xml:space="preserve">, </w:t>
+      </w:r>
+      <w:r>
+        <w:t xml:space="preserve">añadimos un paso adicional al preprocesado de los datos, Una discretización haciendo uso de un árbol de decisión utilizando la librería </w:t>
+      </w:r>
+      <w:proofErr w:type="spellStart"/>
+      <w:r>
+        <w:t>DecissionTreeDiscretiser</w:t>
+      </w:r>
+      <w:proofErr w:type="spellEnd"/>
+      <w:r>
+        <w:t>. Con ellos esperamos maximizar la ganancia de información y reducir la impureza en los nodos de forma que los puntos de corte generados por el árbol se utilicen para dividir la variable continua en intervalos discretos</w:t>
+      </w:r>
+      <w:r>
+        <w:t>. D</w:t>
+      </w:r>
+      <w:r>
+        <w:t xml:space="preserve">espués de entrenar el árbol y generar los puntos de corte cada valor continuo se asignará a 1 de los intervalos generados. Con ello esperamos Reducir el abanico de valores de los datos, simplificar Y mejorar el rendimiento de los modelos y acelerar el proceso de entrenamiento. </w:t>
+      </w:r>
+      <w:r>
         <w:rPr>
           <w:b/>
           <w:bCs/>
         </w:rPr>
+        <w:t xml:space="preserve">Utilizando este método esperamos capturar relaciones lineales entre la variable continua y la variable objetivo de forma que la discretización sea más informativa.  </w:t>
+      </w:r>
+    </w:p>
+    <w:p>
+      <w:pPr>
+        <w:pStyle w:val="Prrafodelista"/>
+        <w:rPr>
+          <w:b/>
+          <w:bCs/>
+        </w:rPr>
+      </w:pPr>
+    </w:p>
+    <w:p>
+      <w:pPr>
+        <w:pStyle w:val="Prrafodelista"/>
+      </w:pPr>
+      <w:r>
+        <w:t>Por último</w:t>
+      </w:r>
+      <w:r>
+        <w:t>,</w:t>
+      </w:r>
+      <w:r>
+        <w:t xml:space="preserve"> llevamos a cabo una división del conjunto</w:t>
+      </w:r>
+      <w:r>
+        <w:t xml:space="preserve"> </w:t>
+      </w:r>
+      <w:r>
+        <w:t>de datos en</w:t>
+      </w:r>
+      <w:r>
+        <w:t xml:space="preserve"> entrenamiento validación y test</w:t>
+      </w:r>
+      <w:r>
+        <w:t xml:space="preserve"> en porcentajes de</w:t>
+      </w:r>
+      <w:r>
+        <w:t xml:space="preserve"> </w:t>
+      </w:r>
+      <w:r>
+        <w:t>6</w:t>
+      </w:r>
+      <w:r>
+        <w:t>0</w:t>
+      </w:r>
+      <w:r>
+        <w:t>, 20</w:t>
+      </w:r>
+      <w:r>
+        <w:t xml:space="preserve"> y 20</w:t>
+      </w:r>
+      <w:r>
+        <w:t xml:space="preserve"> respectivamente.</w:t>
+      </w:r>
+      <w:r>
+        <w:t xml:space="preserve"> Y vamos a cabo esta división</w:t>
+      </w:r>
+      <w:r>
+        <w:t xml:space="preserve"> para poder ajustar los hiper parámetros</w:t>
+      </w:r>
+      <w:r>
+        <w:t xml:space="preserve"> </w:t>
+      </w:r>
+      <w:r>
+        <w:t>en la validación</w:t>
+      </w:r>
+      <w:r>
+        <w:t xml:space="preserve"> y a posteriori comprobar si el modelo generaliza bien con el conjunto de datos de test</w:t>
+      </w:r>
+      <w:r>
+        <w:t>.</w:t>
+      </w:r>
+    </w:p>
+    <w:p>
+      <w:pPr>
+        <w:pStyle w:val="Prrafodelista"/>
+      </w:pPr>
+    </w:p>
+    <w:p>
+      <w:pPr>
+        <w:pStyle w:val="Prrafodelista"/>
+      </w:pPr>
+    </w:p>
+    <w:p>
+      <w:pPr>
+        <w:pStyle w:val="Prrafodelista"/>
+      </w:pPr>
+      <w:r>
+        <w:t xml:space="preserve">La variable Global Score, es el resultado ponderado del resto de métricas de evaluación combinadas entre </w:t>
+      </w:r>
+      <w:r>
+        <w:t>sí</w:t>
+      </w:r>
+      <w:r>
+        <w:t xml:space="preserve">, para dar </w:t>
+      </w:r>
+      <w:r>
+        <w:t>una idea general</w:t>
+      </w:r>
+      <w:r>
+        <w:t xml:space="preserve"> de cuan bien rinde cada modelo. Es una variable estimada y no oficial siendo simplemente orientativa.</w:t>
+      </w:r>
+    </w:p>
+    <w:p>
+      <w:pPr>
+        <w:pStyle w:val="Prrafodelista"/>
+      </w:pPr>
+    </w:p>
+    <w:p>
+      <w:pPr>
+        <w:rPr>
+          <w:b/>
+          <w:bCs/>
+        </w:rPr>
+      </w:pPr>
+      <w:r>
+        <w:rPr>
+          <w:b/>
+          <w:bCs/>
+        </w:rPr>
         <w:t xml:space="preserve">Modelos supervisados </w:t>
       </w:r>
     </w:p>
@@ -935,6 +1018,7 @@
         <w:pStyle w:val="Prrafodelista"/>
       </w:pPr>
       <w:r>
+        <w:lastRenderedPageBreak/>
         <w:t xml:space="preserve">Para el ajuste </w:t>
       </w:r>
       <w:r>
@@ -966,13 +1050,8 @@
         <w:t xml:space="preserve">. </w:t>
       </w:r>
       <w:r>
-        <w:t xml:space="preserve">Hemos ido variando su uso dependiendo de la </w:t>
-      </w:r>
-      <w:proofErr w:type="gramStart"/>
-      <w:r>
-        <w:t>necesidad</w:t>
-      </w:r>
-      <w:proofErr w:type="gramEnd"/>
+        <w:t>Hemos ido variando su uso dependiendo de la necesidad</w:t>
+      </w:r>
       <w:r>
         <w:t xml:space="preserve"> </w:t>
       </w:r>
@@ -1023,7 +1102,6 @@
         <w:pStyle w:val="Prrafodelista"/>
       </w:pPr>
       <w:r>
-        <w:lastRenderedPageBreak/>
         <w:t>Una vez llegado</w:t>
       </w:r>
       <w:r>
@@ -1268,10 +1346,7 @@
       </w:r>
       <w:proofErr w:type="spellEnd"/>
       <w:r>
-        <w:t xml:space="preserve"> y Lasso</w:t>
-      </w:r>
-      <w:r>
-        <w:t xml:space="preserve"> no presentan una mejora significativa</w:t>
+        <w:t xml:space="preserve"> y Lasso no presentan una mejora significativa</w:t>
       </w:r>
     </w:p>
     <w:p>
@@ -1399,10 +1474,7 @@
               <w:ind w:left="0"/>
             </w:pPr>
             <w:r>
-              <w:t xml:space="preserve">Tiempos de entramiento </w:t>
-            </w:r>
-            <w:r>
-              <w:t>bajos</w:t>
+              <w:t>Tiempos de entramiento bajos</w:t>
             </w:r>
           </w:p>
         </w:tc>
@@ -1432,10 +1504,7 @@
               <w:ind w:left="0"/>
             </w:pPr>
             <w:r>
-              <w:t>Menor</w:t>
-            </w:r>
-            <w:r>
-              <w:t xml:space="preserve"> complejidad de los modelos</w:t>
+              <w:t>Menor complejidad de los modelos</w:t>
             </w:r>
           </w:p>
         </w:tc>
@@ -1465,10 +1534,7 @@
               <w:ind w:left="0"/>
             </w:pPr>
             <w:r>
-              <w:t>7</w:t>
-            </w:r>
-            <w:r>
-              <w:t xml:space="preserve"> modelos con muy buenas métricas </w:t>
+              <w:t xml:space="preserve">7 modelos con muy buenas métricas </w:t>
             </w:r>
           </w:p>
         </w:tc>
@@ -1489,18 +1555,10 @@
         <w:pStyle w:val="Prrafodelista"/>
       </w:pPr>
       <w:r>
-        <w:t xml:space="preserve">Comparar enfoque 1 vs enfoque </w:t>
-      </w:r>
-      <w:proofErr w:type="gramStart"/>
-      <w:r>
-        <w:t>2</w:t>
-      </w:r>
-      <w:r>
-        <w:t xml:space="preserve"> :</w:t>
-      </w:r>
-      <w:proofErr w:type="gramEnd"/>
-      <w:r>
-        <w:t xml:space="preserve"> El enfoque 2 presenta una mejoría de en torno a </w:t>
+        <w:t>Comparar enfoque 1 vs enfoque 2</w:t>
+      </w:r>
+      <w:r>
+        <w:t xml:space="preserve"> : El enfoque 2 presenta una mejoría de en torno a </w:t>
       </w:r>
       <w:r>
         <w:t xml:space="preserve">4 puntos de global score para todos los modelos. Por tanto, el conjunto de datos </w:t>
@@ -1519,15 +1577,53 @@
         <w:pStyle w:val="Prrafodelista"/>
       </w:pPr>
       <w:r>
+        <w:t xml:space="preserve">Linear Regresión y </w:t>
+      </w:r>
+    </w:p>
+    <w:p>
+      <w:pPr>
+        <w:pStyle w:val="Prrafodelista"/>
+      </w:pPr>
+      <w:r>
+        <w:t xml:space="preserve">Las predicciones son valores continuos y no probabilidades, por tanto se usa una función sigmoide en la </w:t>
+      </w:r>
+      <w:proofErr w:type="spellStart"/>
+      <w:r>
+        <w:t>Regrasión</w:t>
+      </w:r>
+      <w:proofErr w:type="spellEnd"/>
+      <w:r>
+        <w:t xml:space="preserve"> lineal y SVR para poder mostrar la probabilidad de la predicción. Esto conlleva una aproximación y que el resultado sea </w:t>
+      </w:r>
+      <w:proofErr w:type="spellStart"/>
+      <w:r>
+        <w:t>mas</w:t>
+      </w:r>
+      <w:proofErr w:type="spellEnd"/>
+      <w:r>
+        <w:t xml:space="preserve"> inexacto, haciendo que las métricas globales sean </w:t>
+      </w:r>
+      <w:proofErr w:type="spellStart"/>
+      <w:r>
+        <w:t>ma´s</w:t>
+      </w:r>
+      <w:proofErr w:type="spellEnd"/>
+      <w:r>
+        <w:t xml:space="preserve"> bajas.</w:t>
+      </w:r>
+    </w:p>
+    <w:p>
+      <w:pPr>
+        <w:pStyle w:val="Prrafodelista"/>
+      </w:pPr>
+      <w:r>
         <w:t xml:space="preserve">Comparar con el </w:t>
       </w:r>
       <w:proofErr w:type="spellStart"/>
-      <w:proofErr w:type="gramStart"/>
       <w:r>
         <w:t>paper</w:t>
       </w:r>
       <w:proofErr w:type="spellEnd"/>
-      <w:proofErr w:type="gramEnd"/>
       <w:r>
         <w:t>.</w:t>
       </w:r>
@@ -1563,27 +1659,20 @@
         <w:pStyle w:val="Prrafodelista"/>
       </w:pPr>
       <w:r>
-        <w:t xml:space="preserve">Se han obtenido resultados alentadores, con modelos con métricas de evaluación bastante positivas y que a su vez generalizan medianamente bien en la fase </w:t>
-      </w:r>
-      <w:proofErr w:type="gramStart"/>
-      <w:r>
-        <w:t>de test</w:t>
-      </w:r>
-      <w:proofErr w:type="gramEnd"/>
-      <w:r>
-        <w:t>.</w:t>
-      </w:r>
-    </w:p>
-    <w:p>
-      <w:pPr>
-        <w:pStyle w:val="Prrafodelista"/>
-      </w:pPr>
-    </w:p>
-    <w:p>
-      <w:pPr>
-        <w:pStyle w:val="Prrafodelista"/>
-      </w:pPr>
-      <w:r>
+        <w:t>Se han obtenido resultados alentadores, con modelos con métricas de evaluación bastante positivas y que a su vez generalizan medianamente bien en la fase de test.</w:t>
+      </w:r>
+    </w:p>
+    <w:p>
+      <w:pPr>
+        <w:pStyle w:val="Prrafodelista"/>
+      </w:pPr>
+    </w:p>
+    <w:p>
+      <w:pPr>
+        <w:pStyle w:val="Prrafodelista"/>
+      </w:pPr>
+      <w:r>
+        <w:lastRenderedPageBreak/>
         <w:t>Por regla general, el enfoque dos del estudio obtiene mejores resultados a la hora de predecir el cáncer.</w:t>
       </w:r>
     </w:p>
@@ -1631,7 +1720,6 @@
         <w:pStyle w:val="Prrafodelista"/>
       </w:pPr>
       <w:r>
-        <w:lastRenderedPageBreak/>
         <w:t xml:space="preserve">    - </w:t>
       </w:r>
       <w:proofErr w:type="spellStart"/>
@@ -1687,7 +1775,6 @@
           <w:bCs/>
         </w:rPr>
       </w:pPr>
-      <w:proofErr w:type="gramStart"/>
       <w:r>
         <w:rPr>
           <w:b/>
@@ -1700,182 +1787,166 @@
           <w:b/>
           <w:bCs/>
         </w:rPr>
-        <w:t xml:space="preserve"> no</w:t>
-      </w:r>
-      <w:proofErr w:type="gramEnd"/>
+        <w:t xml:space="preserve"> no </w:t>
+      </w:r>
       <w:r>
         <w:rPr>
           <w:b/>
           <w:bCs/>
         </w:rPr>
-        <w:t xml:space="preserve"> </w:t>
-      </w:r>
-      <w:r>
+        <w:t xml:space="preserve">supervisados </w:t>
+      </w:r>
+    </w:p>
+    <w:p>
+      <w:pPr>
+        <w:pStyle w:val="Prrafodelista"/>
+      </w:pPr>
+      <w:r>
+        <w:t xml:space="preserve">Tras analizar las métricas de los modelos no supervisados, no se cree conveniente profundizar el estudio por esta rama. Esto se debe a que los clústeres generados no generan agrupaciones de datos que respondan a patrones ocultos dentro de los datos. Por tanto empeora el hecho de preprocesar los datos mediante estos modelos, para luego ser explotados por los métodos supervisados desarrollados en la primera parte. </w:t>
+      </w:r>
+    </w:p>
+    <w:p>
+      <w:pPr>
+        <w:pStyle w:val="Prrafodelista"/>
+      </w:pPr>
+    </w:p>
+    <w:p>
+      <w:pPr>
+        <w:pStyle w:val="Prrafodelista"/>
+      </w:pPr>
+      <w:r>
+        <w:t xml:space="preserve">La reducción de componentes mediante estos algoritmos tampoco ofrece una ventaja considerable ya que, de por </w:t>
+      </w:r>
+      <w:proofErr w:type="spellStart"/>
+      <w:r>
+        <w:t>si</w:t>
+      </w:r>
+      <w:proofErr w:type="spellEnd"/>
+      <w:r>
+        <w:t>, tenemos pocas variables al empezar el estudio de esta primera parte. Una reducción mayor resultaría en una pérdida de información valiosa que intercedería en una buena predicción del resultado.</w:t>
+      </w:r>
+    </w:p>
+    <w:p>
+      <w:pPr>
+        <w:pStyle w:val="Prrafodelista"/>
+      </w:pPr>
+    </w:p>
+    <w:p>
+      <w:pPr>
+        <w:pStyle w:val="Prrafodelista"/>
+      </w:pPr>
+      <w:r>
+        <w:t xml:space="preserve">No se han llegado a </w:t>
+      </w:r>
+      <w:r>
+        <w:t>observar características</w:t>
+      </w:r>
+      <w:r>
+        <w:t xml:space="preserve"> relevantes que puedan contener los datos a través de los modelos creados, pero existe la posibilidad de que las haya. Mediante un ajuste más fino de los </w:t>
+      </w:r>
+      <w:proofErr w:type="spellStart"/>
+      <w:r>
+        <w:t>hiperparámetros</w:t>
+      </w:r>
+      <w:proofErr w:type="spellEnd"/>
+      <w:r>
+        <w:t xml:space="preserve"> y una investigación más profunda de los marcadores biométricos que conforman el estudio, es posible llegar a conclusiones que ni si quiera hemos llegado a atisbar durante el proceso. </w:t>
+      </w:r>
+    </w:p>
+    <w:p>
+      <w:pPr>
+        <w:pStyle w:val="Prrafodelista"/>
+      </w:pPr>
+    </w:p>
+    <w:p>
+      <w:pPr>
+        <w:pStyle w:val="Prrafodelista"/>
+      </w:pPr>
+      <w:r>
+        <w:t>Dejamos por tanto esta parte para ser explotada con mayor profundidad por futuros estudios sobre la materia.</w:t>
+      </w:r>
+    </w:p>
+    <w:p>
+      <w:pPr>
+        <w:pStyle w:val="Prrafodelista"/>
         <w:rPr>
           <w:b/>
           <w:bCs/>
         </w:rPr>
-        <w:t xml:space="preserve">supervisados </w:t>
-      </w:r>
-    </w:p>
-    <w:p>
-      <w:pPr>
-        <w:pStyle w:val="Prrafodelista"/>
-      </w:pPr>
-      <w:r>
-        <w:t xml:space="preserve">Tras analizar las métricas de los modelos no supervisados, no se cree conveniente profundizar el estudio por esta rama. Esto se debe a que los clústeres generados no generan agrupaciones de datos que respondan a patrones ocultos dentro de los datos. Por </w:t>
-      </w:r>
-      <w:proofErr w:type="gramStart"/>
-      <w:r>
-        <w:t>tanto</w:t>
-      </w:r>
-      <w:proofErr w:type="gramEnd"/>
-      <w:r>
-        <w:t xml:space="preserve"> empeora el hecho de preprocesar los datos mediante estos modelos, para luego ser explotados por los métodos supervisados desarrollados en la primera parte. </w:t>
-      </w:r>
-    </w:p>
-    <w:p>
-      <w:pPr>
-        <w:pStyle w:val="Prrafodelista"/>
-      </w:pPr>
-    </w:p>
-    <w:p>
-      <w:pPr>
-        <w:pStyle w:val="Prrafodelista"/>
-      </w:pPr>
-      <w:r>
-        <w:t xml:space="preserve">La reducción de componentes mediante estos algoritmos tampoco ofrece una ventaja considerable ya que, de por </w:t>
-      </w:r>
-      <w:proofErr w:type="spellStart"/>
-      <w:r>
-        <w:t>si</w:t>
-      </w:r>
-      <w:proofErr w:type="spellEnd"/>
-      <w:r>
-        <w:t>, tenemos pocas variables al empezar el estudio de esta primera parte. Una reducción mayor resultaría en una pérdida de información valiosa que intercedería en una buena predicción del resultado.</w:t>
-      </w:r>
-    </w:p>
-    <w:p>
-      <w:pPr>
-        <w:pStyle w:val="Prrafodelista"/>
-      </w:pPr>
-    </w:p>
-    <w:p>
-      <w:pPr>
-        <w:pStyle w:val="Prrafodelista"/>
-      </w:pPr>
-      <w:r>
-        <w:t xml:space="preserve">No se han llegado a </w:t>
-      </w:r>
-      <w:r>
-        <w:t>observar características</w:t>
-      </w:r>
-      <w:r>
-        <w:t xml:space="preserve"> relevantes que puedan contener los datos a través de los modelos creados, pero existe la posibilidad de que las haya. Mediante un ajuste más fino de los </w:t>
-      </w:r>
-      <w:proofErr w:type="spellStart"/>
-      <w:r>
-        <w:t>hiperparámetros</w:t>
-      </w:r>
-      <w:proofErr w:type="spellEnd"/>
-      <w:r>
-        <w:t xml:space="preserve"> y una investigación más profunda de los marcadores biométricos que conforman el estudio, es posible llegar a conclusiones que ni si quiera hemos llegado a atisbar durante el proceso. </w:t>
-      </w:r>
-    </w:p>
-    <w:p>
-      <w:pPr>
-        <w:pStyle w:val="Prrafodelista"/>
-      </w:pPr>
-    </w:p>
-    <w:p>
-      <w:pPr>
-        <w:pStyle w:val="Prrafodelista"/>
-      </w:pPr>
-      <w:r>
-        <w:t>Dejamos por tanto esta parte para ser explotada con mayor profundidad por futuros estudios sobre la materia.</w:t>
-      </w:r>
-    </w:p>
-    <w:p>
-      <w:pPr>
-        <w:pStyle w:val="Prrafodelista"/>
+      </w:pPr>
+      <w:r>
         <w:rPr>
           <w:b/>
           <w:bCs/>
         </w:rPr>
-      </w:pPr>
-      <w:r>
+        <w:t>Resultados</w:t>
+      </w:r>
+    </w:p>
+    <w:p>
+      <w:pPr>
+        <w:pStyle w:val="Prrafodelista"/>
+      </w:pPr>
+      <w:r>
+        <w:t>Mostrar tabla de resultados y comentar brevemente</w:t>
+      </w:r>
+    </w:p>
+    <w:p>
+      <w:pPr>
+        <w:pStyle w:val="Prrafodelista"/>
+      </w:pPr>
+    </w:p>
+    <w:p>
+      <w:pPr>
+        <w:pStyle w:val="Prrafodelista"/>
+      </w:pPr>
+    </w:p>
+    <w:p>
+      <w:pPr>
         <w:rPr>
           <w:b/>
           <w:bCs/>
         </w:rPr>
-        <w:t>Resultados</w:t>
-      </w:r>
-    </w:p>
-    <w:p>
-      <w:pPr>
-        <w:pStyle w:val="Prrafodelista"/>
-      </w:pPr>
-      <w:r>
-        <w:t>Mostrar tabla de resultados y comentar brevemente</w:t>
-      </w:r>
-    </w:p>
-    <w:p>
-      <w:pPr>
-        <w:pStyle w:val="Prrafodelista"/>
-      </w:pPr>
-    </w:p>
-    <w:p>
-      <w:pPr>
-        <w:pStyle w:val="Prrafodelista"/>
-      </w:pPr>
-    </w:p>
-    <w:p>
-      <w:pPr>
+      </w:pPr>
+      <w:r>
         <w:rPr>
           <w:b/>
           <w:bCs/>
         </w:rPr>
+        <w:t>Aplicación Cáncer</w:t>
+      </w:r>
+    </w:p>
+    <w:p>
+      <w:r>
+        <w:t>Explicación</w:t>
+      </w:r>
+    </w:p>
+    <w:p>
+      <w:r>
+        <w:t>Interfaz</w:t>
+      </w:r>
+    </w:p>
+    <w:p>
+      <w:r>
+        <w:t>Funcionamiento (modelos, generación de datos aleatorios bajo modelo CTGAN entrenado)</w:t>
+      </w:r>
+    </w:p>
+    <w:p/>
+    <w:p>
+      <w:pPr>
+        <w:ind w:left="708" w:hanging="708"/>
       </w:pPr>
       <w:r>
         <w:rPr>
           <w:b/>
           <w:bCs/>
         </w:rPr>
-        <w:t>Aplicación Cáncer</w:t>
-      </w:r>
-    </w:p>
-    <w:p>
-      <w:r>
-        <w:t>Explicación</w:t>
-      </w:r>
-    </w:p>
-    <w:p>
-      <w:r>
-        <w:t>Interfaz</w:t>
-      </w:r>
-    </w:p>
-    <w:p>
-      <w:r>
-        <w:t>Funcionamiento (modelos, generación de datos aleatorios bajo modelo CTGAN entrenado)</w:t>
-      </w:r>
-    </w:p>
-    <w:p/>
-    <w:p>
-      <w:pPr>
-        <w:ind w:left="708" w:hanging="708"/>
-      </w:pPr>
+        <w:t>Conclusiones</w:t>
+      </w:r>
       <w:r>
         <w:rPr>
           <w:b/>
           <w:bCs/>
         </w:rPr>
-        <w:t>Conclusiones</w:t>
-      </w:r>
-      <w:r>
-        <w:rPr>
-          <w:b/>
-          <w:bCs/>
-        </w:rPr>
         <w:t xml:space="preserve"> generales</w:t>
       </w:r>
     </w:p>
@@ -1887,6 +1958,7 @@
     <w:p/>
     <w:p>
       <w:r>
+        <w:lastRenderedPageBreak/>
         <w:t>- En caso de no tener acceso a nuevos datos reales, existe la posibilidad de generar nuevos datos sintéticos con el modelo CTGAN a expensas de acabar sesgando las predicciones del modelo ya que, a pesar de generar datos con distribuciones parejas a los datos originales, no se podrá replicar por completo la compleja aleatoriedad ni las relaciones que subyacen entre los biomarcadores.</w:t>
       </w:r>
     </w:p>
@@ -1901,15 +1973,7 @@
     </w:p>
     <w:p>
       <w:r>
-        <w:t xml:space="preserve">    - Se lleva a cabo un estudio de relleno de los valores nulos mediante distintas </w:t>
-      </w:r>
-      <w:proofErr w:type="gramStart"/>
-      <w:r>
-        <w:t>técnicas</w:t>
-      </w:r>
-      <w:proofErr w:type="gramEnd"/>
-      <w:r>
-        <w:t xml:space="preserve"> pero, al haber pocos registros faltantes, optamos por técnicas básicas para el relleno. Quizá exista la posibilidad de mejorar resultados abordando el sujeto con otro enfoque.</w:t>
+        <w:t xml:space="preserve">    - Se lleva a cabo un estudio de relleno de los valores nulos mediante distintas técnicas pero, al haber pocos registros faltantes, optamos por técnicas básicas para el relleno. Quizá exista la posibilidad de mejorar resultados abordando el sujeto con otro enfoque.</w:t>
       </w:r>
     </w:p>
     <w:p>
@@ -1935,13 +1999,8 @@
     <w:p/>
     <w:p>
       <w:r>
-        <w:t xml:space="preserve">- Modelos y </w:t>
-      </w:r>
-      <w:proofErr w:type="gramStart"/>
-      <w:r>
-        <w:t>datos :</w:t>
-      </w:r>
-      <w:proofErr w:type="gramEnd"/>
+        <w:t>- Modelos y datos :</w:t>
+      </w:r>
     </w:p>
     <w:p>
       <w:r>
@@ -2013,15 +2072,7 @@
     <w:p/>
     <w:p>
       <w:r>
-        <w:t xml:space="preserve">    - Vemos </w:t>
-      </w:r>
-      <w:proofErr w:type="gramStart"/>
-      <w:r>
-        <w:t>que</w:t>
-      </w:r>
-      <w:proofErr w:type="gramEnd"/>
-      <w:r>
-        <w:t xml:space="preserve"> en la aplicación final, para cada modelo, la probabilidad difiere considerablemente según qué registros de entrada. Mantenemos que puede deberse a un sobreajuste de los modelos qué, aún obteniendo una misma predicción, la probabilidad de esta difiere quizás en demasía.</w:t>
+        <w:t xml:space="preserve">    - Vemos que en la aplicación final, para cada modelo, la probabilidad difiere considerablemente según qué registros de entrada. Mantenemos que puede deberse a un sobreajuste de los modelos qué, aún obteniendo una misma predicción, la probabilidad de esta difiere quizás en demasía.</w:t>
       </w:r>
       <w:r>
         <w:t xml:space="preserve"> </w:t>

</xml_diff>